<commit_message>
What is state in React.js?
</commit_message>
<xml_diff>
--- a/MUI-Tabs/My-Notes/session 2.docx
+++ b/MUI-Tabs/My-Notes/session 2.docx
@@ -3518,13 +3518,1098 @@
       <w:pPr>
         <w:bidi/>
         <w:rPr>
-          <w:rFonts w:cs="B Nazanin" w:hint="cs"/>
-          <w:sz w:val="40"/>
-          <w:szCs w:val="40"/>
-          <w:rtl/>
-          <w:lang w:bidi="fa-IR"/>
-        </w:rPr>
-      </w:pPr>
+          <w:rFonts w:cs="B Nazanin"/>
+          <w:sz w:val="40"/>
+          <w:szCs w:val="40"/>
+          <w:rtl/>
+          <w:lang w:bidi="fa-IR"/>
+        </w:rPr>
+      </w:pPr>
+      <w:r>
+        <w:rPr>
+          <w:rFonts w:cs="B Nazanin" w:hint="cs"/>
+          <w:sz w:val="40"/>
+          <w:szCs w:val="40"/>
+          <w:rtl/>
+          <w:lang w:bidi="fa-IR"/>
+        </w:rPr>
+        <w:t xml:space="preserve">کامپوننت های ما یک سری </w:t>
+      </w:r>
+      <w:r>
+        <w:rPr>
+          <w:rFonts w:cs="B Nazanin"/>
+          <w:sz w:val="40"/>
+          <w:szCs w:val="40"/>
+          <w:lang w:bidi="fa-IR"/>
+        </w:rPr>
+        <w:t>data</w:t>
+      </w:r>
+      <w:r>
+        <w:rPr>
+          <w:rFonts w:cs="B Nazanin" w:hint="cs"/>
+          <w:sz w:val="40"/>
+          <w:szCs w:val="40"/>
+          <w:rtl/>
+          <w:lang w:bidi="fa-IR"/>
+        </w:rPr>
+        <w:t xml:space="preserve"> در خودشون دارند که این </w:t>
+      </w:r>
+      <w:r>
+        <w:rPr>
+          <w:rFonts w:cs="B Nazanin"/>
+          <w:sz w:val="40"/>
+          <w:szCs w:val="40"/>
+          <w:lang w:bidi="fa-IR"/>
+        </w:rPr>
+        <w:t>data</w:t>
+      </w:r>
+      <w:r>
+        <w:rPr>
+          <w:rFonts w:cs="B Nazanin" w:hint="cs"/>
+          <w:sz w:val="40"/>
+          <w:szCs w:val="40"/>
+          <w:rtl/>
+          <w:lang w:bidi="fa-IR"/>
+        </w:rPr>
+        <w:t xml:space="preserve"> شامل </w:t>
+      </w:r>
+      <w:r>
+        <w:rPr>
+          <w:rFonts w:cs="B Nazanin"/>
+          <w:sz w:val="40"/>
+          <w:szCs w:val="40"/>
+          <w:highlight w:val="darkGray"/>
+          <w:lang w:bidi="fa-IR"/>
+        </w:rPr>
+        <w:t>state</w:t>
+      </w:r>
+      <w:r>
+        <w:rPr>
+          <w:rFonts w:cs="B Nazanin" w:hint="cs"/>
+          <w:sz w:val="40"/>
+          <w:szCs w:val="40"/>
+          <w:rtl/>
+          <w:lang w:bidi="fa-IR"/>
+        </w:rPr>
+        <w:t xml:space="preserve"> و </w:t>
+      </w:r>
+      <w:r>
+        <w:rPr>
+          <w:rFonts w:cs="B Nazanin"/>
+          <w:sz w:val="40"/>
+          <w:szCs w:val="40"/>
+          <w:highlight w:val="darkGray"/>
+          <w:lang w:bidi="fa-IR"/>
+        </w:rPr>
+        <w:t>props</w:t>
+      </w:r>
+      <w:r>
+        <w:rPr>
+          <w:rFonts w:cs="B Nazanin" w:hint="cs"/>
+          <w:sz w:val="40"/>
+          <w:szCs w:val="40"/>
+          <w:rtl/>
+          <w:lang w:bidi="fa-IR"/>
+        </w:rPr>
+        <w:t xml:space="preserve"> هست.</w:t>
+      </w:r>
+    </w:p>
+    <w:p>
+      <w:pPr>
+        <w:bidi/>
+        <w:rPr>
+          <w:rFonts w:cs="B Nazanin"/>
+          <w:sz w:val="40"/>
+          <w:szCs w:val="40"/>
+          <w:rtl/>
+          <w:lang w:bidi="fa-IR"/>
+        </w:rPr>
+      </w:pPr>
+      <w:r>
+        <w:rPr>
+          <w:rFonts w:cs="B Nazanin" w:hint="cs"/>
+          <w:sz w:val="40"/>
+          <w:szCs w:val="40"/>
+          <w:rtl/>
+          <w:lang w:bidi="fa-IR"/>
+        </w:rPr>
+        <w:t xml:space="preserve">این دیتا ها در کنار </w:t>
+      </w:r>
+      <w:r>
+        <w:rPr>
+          <w:rFonts w:cs="B Nazanin"/>
+          <w:sz w:val="40"/>
+          <w:szCs w:val="40"/>
+          <w:lang w:bidi="fa-IR"/>
+        </w:rPr>
+        <w:t>logic</w:t>
+      </w:r>
+      <w:r>
+        <w:rPr>
+          <w:rFonts w:cs="B Nazanin" w:hint="cs"/>
+          <w:sz w:val="40"/>
+          <w:szCs w:val="40"/>
+          <w:rtl/>
+          <w:lang w:bidi="fa-IR"/>
+        </w:rPr>
+        <w:t xml:space="preserve"> ای که ما مینویسیم </w:t>
+      </w:r>
+      <w:r>
+        <w:rPr>
+          <w:rFonts w:cs="B Nazanin"/>
+          <w:sz w:val="40"/>
+          <w:szCs w:val="40"/>
+          <w:lang w:bidi="fa-IR"/>
+        </w:rPr>
+        <w:t>UI</w:t>
+      </w:r>
+      <w:r>
+        <w:rPr>
+          <w:rFonts w:cs="B Nazanin" w:hint="cs"/>
+          <w:sz w:val="40"/>
+          <w:szCs w:val="40"/>
+          <w:rtl/>
+          <w:lang w:bidi="fa-IR"/>
+        </w:rPr>
+        <w:t xml:space="preserve"> برنامه ما را می سازند.</w:t>
+      </w:r>
+    </w:p>
+    <w:p>
+      <w:pPr>
+        <w:bidi/>
+        <w:rPr>
+          <w:rFonts w:cs="B Nazanin"/>
+          <w:sz w:val="40"/>
+          <w:szCs w:val="40"/>
+          <w:rtl/>
+          <w:lang w:bidi="fa-IR"/>
+        </w:rPr>
+      </w:pPr>
+    </w:p>
+    <w:p>
+      <w:pPr>
+        <w:bidi/>
+        <w:rPr>
+          <w:rFonts w:cs="B Nazanin"/>
+          <w:color w:val="E7E6E6" w:themeColor="background2"/>
+          <w:sz w:val="40"/>
+          <w:szCs w:val="40"/>
+          <w:rtl/>
+          <w:lang w:bidi="fa-IR"/>
+        </w:rPr>
+      </w:pPr>
+      <w:r>
+        <w:rPr>
+          <w:rFonts w:cs="B Nazanin" w:hint="cs"/>
+          <w:color w:val="E7E6E6" w:themeColor="background2"/>
+          <w:sz w:val="40"/>
+          <w:szCs w:val="40"/>
+          <w:highlight w:val="red"/>
+          <w:rtl/>
+          <w:lang w:bidi="fa-IR"/>
+        </w:rPr>
+        <w:lastRenderedPageBreak/>
+        <w:t>نکته:</w:t>
+      </w:r>
+    </w:p>
+    <w:p>
+      <w:pPr>
+        <w:bidi/>
+        <w:rPr>
+          <w:rFonts w:cs="B Nazanin"/>
+          <w:sz w:val="40"/>
+          <w:szCs w:val="40"/>
+          <w:rtl/>
+          <w:lang w:bidi="fa-IR"/>
+        </w:rPr>
+      </w:pPr>
+      <w:r>
+        <w:rPr>
+          <w:rFonts w:cs="B Nazanin" w:hint="cs"/>
+          <w:sz w:val="40"/>
+          <w:szCs w:val="40"/>
+          <w:rtl/>
+          <w:lang w:bidi="fa-IR"/>
+        </w:rPr>
+        <w:t>یعنی خروجی ما بر اساس</w:t>
+      </w:r>
+      <w:r>
+        <w:rPr>
+          <w:rFonts w:cs="B Nazanin" w:hint="cs"/>
+          <w:sz w:val="40"/>
+          <w:szCs w:val="40"/>
+          <w:u w:val="single"/>
+          <w:rtl/>
+          <w:lang w:bidi="fa-IR"/>
+        </w:rPr>
+        <w:t xml:space="preserve"> </w:t>
+      </w:r>
+      <w:r>
+        <w:rPr>
+          <w:rFonts w:cs="B Nazanin"/>
+          <w:sz w:val="40"/>
+          <w:szCs w:val="40"/>
+          <w:u w:val="single"/>
+          <w:lang w:bidi="fa-IR"/>
+        </w:rPr>
+        <w:t>state</w:t>
+      </w:r>
+      <w:r>
+        <w:rPr>
+          <w:rFonts w:cs="B Nazanin" w:hint="cs"/>
+          <w:sz w:val="40"/>
+          <w:szCs w:val="40"/>
+          <w:u w:val="single"/>
+          <w:rtl/>
+          <w:lang w:bidi="fa-IR"/>
+        </w:rPr>
+        <w:t xml:space="preserve"> و </w:t>
+      </w:r>
+      <w:r>
+        <w:rPr>
+          <w:rFonts w:cs="B Nazanin"/>
+          <w:sz w:val="40"/>
+          <w:szCs w:val="40"/>
+          <w:u w:val="single"/>
+          <w:lang w:bidi="fa-IR"/>
+        </w:rPr>
+        <w:t>props</w:t>
+      </w:r>
+      <w:r>
+        <w:rPr>
+          <w:rFonts w:cs="B Nazanin" w:hint="cs"/>
+          <w:sz w:val="40"/>
+          <w:szCs w:val="40"/>
+          <w:rtl/>
+          <w:lang w:bidi="fa-IR"/>
+        </w:rPr>
+        <w:t xml:space="preserve"> هست که کنترل میشه.</w:t>
+      </w:r>
+    </w:p>
+    <w:p>
+      <w:pPr>
+        <w:bidi/>
+        <w:ind w:left="-450"/>
+        <w:rPr>
+          <w:rFonts w:cs="B Nazanin"/>
+          <w:sz w:val="40"/>
+          <w:szCs w:val="40"/>
+          <w:rtl/>
+          <w:lang w:bidi="fa-IR"/>
+        </w:rPr>
+      </w:pPr>
+      <w:r>
+        <w:rPr>
+          <w:rFonts w:cs="B Nazanin"/>
+          <w:sz w:val="40"/>
+          <w:szCs w:val="40"/>
+          <w:highlight w:val="green"/>
+          <w:lang w:bidi="fa-IR"/>
+        </w:rPr>
+        <w:t>State</w:t>
+      </w:r>
+      <w:r>
+        <w:rPr>
+          <w:rFonts w:cs="B Nazanin" w:hint="cs"/>
+          <w:sz w:val="40"/>
+          <w:szCs w:val="40"/>
+          <w:highlight w:val="green"/>
+          <w:rtl/>
+          <w:lang w:bidi="fa-IR"/>
+        </w:rPr>
+        <w:t xml:space="preserve"> و </w:t>
+      </w:r>
+      <w:r>
+        <w:rPr>
+          <w:rFonts w:cs="B Nazanin"/>
+          <w:sz w:val="40"/>
+          <w:szCs w:val="40"/>
+          <w:highlight w:val="green"/>
+          <w:lang w:bidi="fa-IR"/>
+        </w:rPr>
+        <w:t>props</w:t>
+      </w:r>
+      <w:r>
+        <w:rPr>
+          <w:rFonts w:cs="B Nazanin" w:hint="cs"/>
+          <w:sz w:val="40"/>
+          <w:szCs w:val="40"/>
+          <w:highlight w:val="green"/>
+          <w:rtl/>
+          <w:lang w:bidi="fa-IR"/>
+        </w:rPr>
+        <w:t xml:space="preserve"> چه تفاوت هایی باهم دارند؟</w:t>
+      </w:r>
+    </w:p>
+    <w:p>
+      <w:pPr>
+        <w:pStyle w:val="ListParagraph"/>
+        <w:numPr>
+          <w:ilvl w:val="0"/>
+          <w:numId w:val="1"/>
+        </w:numPr>
+        <w:bidi/>
+        <w:ind w:left="90" w:right="-540"/>
+        <w:rPr>
+          <w:rFonts w:cs="B Nazanin"/>
+          <w:sz w:val="40"/>
+          <w:szCs w:val="40"/>
+          <w:lang w:bidi="fa-IR"/>
+        </w:rPr>
+      </w:pPr>
+      <w:r>
+        <w:rPr>
+          <w:rFonts w:cs="B Nazanin"/>
+          <w:sz w:val="40"/>
+          <w:szCs w:val="40"/>
+          <w:lang w:bidi="fa-IR"/>
+        </w:rPr>
+        <w:t>State</w:t>
+      </w:r>
+      <w:r>
+        <w:rPr>
+          <w:rFonts w:cs="B Nazanin" w:hint="cs"/>
+          <w:sz w:val="40"/>
+          <w:szCs w:val="40"/>
+          <w:rtl/>
+          <w:lang w:bidi="fa-IR"/>
+        </w:rPr>
+        <w:t xml:space="preserve"> یک دیتای </w:t>
+      </w:r>
+      <w:r>
+        <w:rPr>
+          <w:rFonts w:cs="B Nazanin"/>
+          <w:sz w:val="40"/>
+          <w:szCs w:val="40"/>
+          <w:lang w:bidi="fa-IR"/>
+        </w:rPr>
+        <w:t>internal</w:t>
+      </w:r>
+      <w:r>
+        <w:rPr>
+          <w:rFonts w:cs="B Nazanin" w:hint="cs"/>
+          <w:sz w:val="40"/>
+          <w:szCs w:val="40"/>
+          <w:rtl/>
+          <w:lang w:bidi="fa-IR"/>
+        </w:rPr>
+        <w:t xml:space="preserve"> هست ولی </w:t>
+      </w:r>
+      <w:r>
+        <w:rPr>
+          <w:rFonts w:cs="B Nazanin"/>
+          <w:sz w:val="40"/>
+          <w:szCs w:val="40"/>
+          <w:lang w:bidi="fa-IR"/>
+        </w:rPr>
+        <w:t>props</w:t>
+      </w:r>
+      <w:r>
+        <w:rPr>
+          <w:rFonts w:cs="B Nazanin" w:hint="cs"/>
+          <w:sz w:val="40"/>
+          <w:szCs w:val="40"/>
+          <w:rtl/>
+          <w:lang w:bidi="fa-IR"/>
+        </w:rPr>
+        <w:t xml:space="preserve"> یک دیتای</w:t>
+      </w:r>
+      <w:r>
+        <w:rPr>
+          <w:rFonts w:cs="B Nazanin"/>
+          <w:sz w:val="40"/>
+          <w:szCs w:val="40"/>
+          <w:lang w:bidi="fa-IR"/>
+        </w:rPr>
+        <w:t xml:space="preserve"> </w:t>
+      </w:r>
+      <w:r>
+        <w:rPr>
+          <w:rFonts w:cs="B Nazanin" w:hint="cs"/>
+          <w:sz w:val="40"/>
+          <w:szCs w:val="40"/>
+          <w:rtl/>
+          <w:lang w:bidi="fa-IR"/>
+        </w:rPr>
+        <w:t xml:space="preserve"> </w:t>
+      </w:r>
+      <w:r>
+        <w:rPr>
+          <w:rFonts w:cs="B Nazanin"/>
+          <w:sz w:val="40"/>
+          <w:szCs w:val="40"/>
+          <w:lang w:bidi="fa-IR"/>
+        </w:rPr>
+        <w:t>external</w:t>
+      </w:r>
+      <w:r>
+        <w:rPr>
+          <w:rFonts w:cs="B Nazanin" w:hint="cs"/>
+          <w:sz w:val="40"/>
+          <w:szCs w:val="40"/>
+          <w:rtl/>
+          <w:lang w:bidi="fa-IR"/>
+        </w:rPr>
+        <w:t xml:space="preserve"> هست چون از پدر به فرزند منتقل میشه.</w:t>
+      </w:r>
+    </w:p>
+    <w:p>
+      <w:pPr>
+        <w:pStyle w:val="ListParagraph"/>
+        <w:numPr>
+          <w:ilvl w:val="0"/>
+          <w:numId w:val="1"/>
+        </w:numPr>
+        <w:bidi/>
+        <w:ind w:left="90" w:right="-540"/>
+        <w:rPr>
+          <w:rFonts w:cs="B Nazanin"/>
+          <w:sz w:val="40"/>
+          <w:szCs w:val="40"/>
+          <w:lang w:bidi="fa-IR"/>
+        </w:rPr>
+      </w:pPr>
+      <w:r>
+        <w:rPr>
+          <w:rFonts w:cs="B Nazanin"/>
+          <w:sz w:val="40"/>
+          <w:szCs w:val="40"/>
+          <w:lang w:bidi="fa-IR"/>
+        </w:rPr>
+        <w:t>State</w:t>
+      </w:r>
+      <w:r>
+        <w:rPr>
+          <w:rFonts w:cs="B Nazanin" w:hint="cs"/>
+          <w:sz w:val="40"/>
+          <w:szCs w:val="40"/>
+          <w:rtl/>
+          <w:lang w:bidi="fa-IR"/>
+        </w:rPr>
+        <w:t xml:space="preserve"> ها حتما و حتما توسط خود اون کامپوننت (که صاحب اون </w:t>
+      </w:r>
+      <w:r>
+        <w:rPr>
+          <w:rFonts w:cs="B Nazanin"/>
+          <w:sz w:val="40"/>
+          <w:szCs w:val="40"/>
+          <w:lang w:bidi="fa-IR"/>
+        </w:rPr>
+        <w:t>state</w:t>
+      </w:r>
+      <w:r>
+        <w:rPr>
+          <w:rFonts w:cs="B Nazanin" w:hint="cs"/>
+          <w:sz w:val="40"/>
+          <w:szCs w:val="40"/>
+          <w:rtl/>
+          <w:lang w:bidi="fa-IR"/>
+        </w:rPr>
+        <w:t xml:space="preserve"> هست) باید </w:t>
+      </w:r>
+      <w:r>
+        <w:rPr>
+          <w:rFonts w:cs="B Nazanin"/>
+          <w:sz w:val="40"/>
+          <w:szCs w:val="40"/>
+          <w:lang w:bidi="fa-IR"/>
+        </w:rPr>
+        <w:t>update</w:t>
+      </w:r>
+      <w:r>
+        <w:rPr>
+          <w:rFonts w:cs="B Nazanin" w:hint="cs"/>
+          <w:sz w:val="40"/>
+          <w:szCs w:val="40"/>
+          <w:rtl/>
+          <w:lang w:bidi="fa-IR"/>
+        </w:rPr>
+        <w:t xml:space="preserve"> بشه ولی </w:t>
+      </w:r>
+      <w:r>
+        <w:rPr>
+          <w:rFonts w:cs="B Nazanin"/>
+          <w:sz w:val="40"/>
+          <w:szCs w:val="40"/>
+          <w:lang w:bidi="fa-IR"/>
+        </w:rPr>
+        <w:t>props</w:t>
+      </w:r>
+      <w:r>
+        <w:rPr>
+          <w:rFonts w:cs="B Nazanin" w:hint="cs"/>
+          <w:sz w:val="40"/>
+          <w:szCs w:val="40"/>
+          <w:rtl/>
+          <w:lang w:bidi="fa-IR"/>
+        </w:rPr>
+        <w:t xml:space="preserve"> ها توسط کامپوننت پدر </w:t>
+      </w:r>
+      <w:r>
+        <w:rPr>
+          <w:rFonts w:cs="B Nazanin"/>
+          <w:sz w:val="40"/>
+          <w:szCs w:val="40"/>
+          <w:lang w:bidi="fa-IR"/>
+        </w:rPr>
+        <w:t>update</w:t>
+      </w:r>
+      <w:r>
+        <w:rPr>
+          <w:rFonts w:cs="B Nazanin" w:hint="cs"/>
+          <w:sz w:val="40"/>
+          <w:szCs w:val="40"/>
+          <w:rtl/>
+          <w:lang w:bidi="fa-IR"/>
+        </w:rPr>
+        <w:t xml:space="preserve"> میشن</w:t>
+      </w:r>
+    </w:p>
+    <w:p>
+      <w:pPr>
+        <w:pStyle w:val="ListParagraph"/>
+        <w:bidi/>
+        <w:ind w:left="90" w:right="-540"/>
+        <w:rPr>
+          <w:rFonts w:cs="B Nazanin"/>
+          <w:sz w:val="40"/>
+          <w:szCs w:val="40"/>
+          <w:lang w:bidi="fa-IR"/>
+        </w:rPr>
+      </w:pPr>
+      <w:r>
+        <w:rPr>
+          <w:rFonts w:cs="B Nazanin" w:hint="cs"/>
+          <w:sz w:val="40"/>
+          <w:szCs w:val="40"/>
+          <w:rtl/>
+          <w:lang w:bidi="fa-IR"/>
+        </w:rPr>
+        <w:t xml:space="preserve">و میشه اینطوری گفت که </w:t>
+      </w:r>
+      <w:r>
+        <w:rPr>
+          <w:rFonts w:cs="B Nazanin"/>
+          <w:sz w:val="40"/>
+          <w:szCs w:val="40"/>
+          <w:lang w:bidi="fa-IR"/>
+        </w:rPr>
+        <w:t>props</w:t>
+      </w:r>
+      <w:r>
+        <w:rPr>
+          <w:rFonts w:cs="B Nazanin" w:hint="cs"/>
+          <w:sz w:val="40"/>
+          <w:szCs w:val="40"/>
+          <w:rtl/>
+          <w:lang w:bidi="fa-IR"/>
+        </w:rPr>
+        <w:t xml:space="preserve"> ها استیت کامپوننت پدر هستند و چون استیت یک کامپوننت دیگر هستند باید توسط خود اون کامپوننت آپدیت بشن.</w:t>
+      </w:r>
+    </w:p>
+    <w:p>
+      <w:pPr>
+        <w:pStyle w:val="ListParagraph"/>
+        <w:numPr>
+          <w:ilvl w:val="0"/>
+          <w:numId w:val="1"/>
+        </w:numPr>
+        <w:bidi/>
+        <w:ind w:left="90" w:right="-540"/>
+        <w:rPr>
+          <w:rFonts w:cs="B Nazanin"/>
+          <w:sz w:val="40"/>
+          <w:szCs w:val="40"/>
+          <w:rtl/>
+          <w:lang w:bidi="fa-IR"/>
+        </w:rPr>
+      </w:pPr>
+      <w:r>
+        <w:rPr>
+          <w:rFonts w:cs="B Nazanin"/>
+          <w:sz w:val="40"/>
+          <w:szCs w:val="40"/>
+          <w:lang w:bidi="fa-IR"/>
+        </w:rPr>
+        <w:t>Props</w:t>
+      </w:r>
+      <w:r>
+        <w:rPr>
+          <w:rFonts w:cs="B Nazanin" w:hint="cs"/>
+          <w:sz w:val="40"/>
+          <w:szCs w:val="40"/>
+          <w:rtl/>
+          <w:lang w:bidi="fa-IR"/>
+        </w:rPr>
+        <w:t xml:space="preserve"> ها </w:t>
+      </w:r>
+      <w:r>
+        <w:rPr>
+          <w:rFonts w:cs="B Nazanin"/>
+          <w:sz w:val="40"/>
+          <w:szCs w:val="40"/>
+          <w:lang w:bidi="fa-IR"/>
+        </w:rPr>
+        <w:t xml:space="preserve">Immutable </w:t>
+      </w:r>
+      <w:r>
+        <w:rPr>
+          <w:rFonts w:cs="B Nazanin" w:hint="cs"/>
+          <w:sz w:val="40"/>
+          <w:szCs w:val="40"/>
+          <w:rtl/>
+          <w:lang w:bidi="fa-IR"/>
+        </w:rPr>
+        <w:t xml:space="preserve"> یا </w:t>
+      </w:r>
+      <w:r>
+        <w:rPr>
+          <w:rFonts w:cs="B Nazanin"/>
+          <w:sz w:val="40"/>
+          <w:szCs w:val="40"/>
+          <w:lang w:bidi="fa-IR"/>
+        </w:rPr>
+        <w:t xml:space="preserve">read only </w:t>
+      </w:r>
+      <w:r>
+        <w:rPr>
+          <w:rFonts w:cs="B Nazanin" w:hint="cs"/>
+          <w:sz w:val="40"/>
+          <w:szCs w:val="40"/>
+          <w:rtl/>
+          <w:lang w:bidi="fa-IR"/>
+        </w:rPr>
+        <w:t xml:space="preserve"> هستند و ما اجازه </w:t>
+      </w:r>
+      <w:r>
+        <w:rPr>
+          <w:rFonts w:cs="B Nazanin"/>
+          <w:sz w:val="40"/>
+          <w:szCs w:val="40"/>
+          <w:lang w:bidi="fa-IR"/>
+        </w:rPr>
+        <w:t>Update</w:t>
+      </w:r>
+      <w:r>
+        <w:rPr>
+          <w:rFonts w:cs="B Nazanin" w:hint="cs"/>
+          <w:sz w:val="40"/>
+          <w:szCs w:val="40"/>
+          <w:rtl/>
+          <w:lang w:bidi="fa-IR"/>
+        </w:rPr>
+        <w:t xml:space="preserve"> کردن اون ها رو نداریم ولی </w:t>
+      </w:r>
+      <w:r>
+        <w:rPr>
+          <w:rFonts w:cs="B Nazanin"/>
+          <w:sz w:val="40"/>
+          <w:szCs w:val="40"/>
+          <w:lang w:bidi="fa-IR"/>
+        </w:rPr>
+        <w:t>state</w:t>
+      </w:r>
+      <w:r>
+        <w:rPr>
+          <w:rFonts w:cs="B Nazanin" w:hint="cs"/>
+          <w:sz w:val="40"/>
+          <w:szCs w:val="40"/>
+          <w:rtl/>
+          <w:lang w:bidi="fa-IR"/>
+        </w:rPr>
+        <w:t xml:space="preserve"> هارو در داخل اون برنامه</w:t>
+      </w:r>
+      <w:r>
+        <w:rPr>
+          <w:rFonts w:cs="B Nazanin" w:hint="cs"/>
+          <w:sz w:val="40"/>
+          <w:szCs w:val="40"/>
+          <w:rtl/>
+          <w:lang w:bidi="fa-IR"/>
+        </w:rPr>
+        <w:t xml:space="preserve"> و داخل اون کامپوننت</w:t>
+      </w:r>
+      <w:r>
+        <w:rPr>
+          <w:rFonts w:cs="B Nazanin" w:hint="cs"/>
+          <w:sz w:val="40"/>
+          <w:szCs w:val="40"/>
+          <w:rtl/>
+          <w:lang w:bidi="fa-IR"/>
+        </w:rPr>
+        <w:t xml:space="preserve"> میتونیم آپدیت کنیم.</w:t>
+      </w:r>
+    </w:p>
+    <w:p>
+      <w:pPr>
+        <w:bidi/>
+        <w:rPr>
+          <w:rFonts w:cs="B Nazanin"/>
+          <w:sz w:val="40"/>
+          <w:szCs w:val="40"/>
+          <w:rtl/>
+          <w:lang w:bidi="fa-IR"/>
+        </w:rPr>
+      </w:pPr>
+      <w:r>
+        <w:rPr>
+          <w:rFonts w:cs="B Nazanin" w:hint="cs"/>
+          <w:color w:val="E7E6E6" w:themeColor="background2"/>
+          <w:sz w:val="40"/>
+          <w:szCs w:val="40"/>
+          <w:highlight w:val="red"/>
+          <w:rtl/>
+          <w:lang w:bidi="fa-IR"/>
+        </w:rPr>
+        <w:t>نک</w:t>
+      </w:r>
+      <w:r>
+        <w:rPr>
+          <w:rFonts w:cs="B Nazanin" w:hint="cs"/>
+          <w:color w:val="E7E6E6" w:themeColor="background2"/>
+          <w:sz w:val="40"/>
+          <w:szCs w:val="40"/>
+          <w:highlight w:val="red"/>
+          <w:rtl/>
+          <w:lang w:bidi="fa-IR"/>
+        </w:rPr>
+        <w:t>ات</w:t>
+      </w:r>
+      <w:r>
+        <w:rPr>
+          <w:rFonts w:cs="B Nazanin" w:hint="cs"/>
+          <w:sz w:val="40"/>
+          <w:szCs w:val="40"/>
+          <w:rtl/>
+          <w:lang w:bidi="fa-IR"/>
+        </w:rPr>
+        <w:t>:</w:t>
+      </w:r>
+    </w:p>
+    <w:p>
+      <w:pPr>
+        <w:pStyle w:val="ListParagraph"/>
+        <w:numPr>
+          <w:ilvl w:val="0"/>
+          <w:numId w:val="1"/>
+        </w:numPr>
+        <w:bidi/>
+        <w:rPr>
+          <w:rFonts w:cs="B Nazanin"/>
+          <w:sz w:val="40"/>
+          <w:szCs w:val="40"/>
+          <w:lang w:bidi="fa-IR"/>
+        </w:rPr>
+      </w:pPr>
+      <w:r>
+        <w:rPr>
+          <w:rFonts w:cs="B Nazanin" w:hint="cs"/>
+          <w:sz w:val="40"/>
+          <w:szCs w:val="40"/>
+          <w:rtl/>
+          <w:lang w:bidi="fa-IR"/>
+        </w:rPr>
+        <w:t xml:space="preserve">کامپوننت های ما فقط زمانی </w:t>
+      </w:r>
+      <w:r>
+        <w:rPr>
+          <w:rFonts w:cs="B Nazanin"/>
+          <w:sz w:val="40"/>
+          <w:szCs w:val="40"/>
+          <w:lang w:bidi="fa-IR"/>
+        </w:rPr>
+        <w:t>re-render</w:t>
+      </w:r>
+      <w:r>
+        <w:rPr>
+          <w:rFonts w:cs="B Nazanin" w:hint="cs"/>
+          <w:sz w:val="40"/>
+          <w:szCs w:val="40"/>
+          <w:rtl/>
+          <w:lang w:bidi="fa-IR"/>
+        </w:rPr>
+        <w:t xml:space="preserve"> میشن که یا</w:t>
+      </w:r>
+      <w:r>
+        <w:rPr>
+          <w:rFonts w:cs="B Nazanin"/>
+          <w:sz w:val="40"/>
+          <w:szCs w:val="40"/>
+          <w:lang w:bidi="fa-IR"/>
+        </w:rPr>
+        <w:t xml:space="preserve"> </w:t>
+      </w:r>
+      <w:r>
+        <w:rPr>
+          <w:rFonts w:cs="B Nazanin" w:hint="cs"/>
+          <w:sz w:val="40"/>
+          <w:szCs w:val="40"/>
+          <w:rtl/>
+          <w:lang w:bidi="fa-IR"/>
+        </w:rPr>
+        <w:t xml:space="preserve"> </w:t>
+      </w:r>
+      <w:r>
+        <w:rPr>
+          <w:rFonts w:cs="B Nazanin"/>
+          <w:sz w:val="40"/>
+          <w:szCs w:val="40"/>
+          <w:lang w:bidi="fa-IR"/>
+        </w:rPr>
+        <w:t>state</w:t>
+      </w:r>
+      <w:r>
+        <w:rPr>
+          <w:rFonts w:cs="B Nazanin" w:hint="cs"/>
+          <w:sz w:val="40"/>
+          <w:szCs w:val="40"/>
+          <w:rtl/>
+          <w:lang w:bidi="fa-IR"/>
+        </w:rPr>
+        <w:t xml:space="preserve"> و یا </w:t>
+      </w:r>
+      <w:r>
+        <w:rPr>
+          <w:rFonts w:cs="B Nazanin"/>
+          <w:sz w:val="40"/>
+          <w:szCs w:val="40"/>
+          <w:lang w:bidi="fa-IR"/>
+        </w:rPr>
+        <w:t>props</w:t>
+      </w:r>
+      <w:r>
+        <w:rPr>
+          <w:rFonts w:cs="B Nazanin" w:hint="cs"/>
+          <w:sz w:val="40"/>
+          <w:szCs w:val="40"/>
+          <w:rtl/>
+          <w:lang w:bidi="fa-IR"/>
+        </w:rPr>
+        <w:t xml:space="preserve"> اون ها تغییر کنه.</w:t>
+      </w:r>
+    </w:p>
+    <w:p>
+      <w:pPr>
+        <w:pStyle w:val="ListParagraph"/>
+        <w:numPr>
+          <w:ilvl w:val="0"/>
+          <w:numId w:val="1"/>
+        </w:numPr>
+        <w:bidi/>
+        <w:rPr>
+          <w:rFonts w:cs="B Nazanin"/>
+          <w:sz w:val="40"/>
+          <w:szCs w:val="40"/>
+          <w:lang w:bidi="fa-IR"/>
+        </w:rPr>
+      </w:pPr>
+      <w:r>
+        <w:rPr>
+          <w:rFonts w:cs="B Nazanin"/>
+          <w:sz w:val="40"/>
+          <w:szCs w:val="40"/>
+          <w:lang w:bidi="fa-IR"/>
+        </w:rPr>
+        <w:t>State</w:t>
+      </w:r>
+      <w:r>
+        <w:rPr>
+          <w:rFonts w:cs="B Nazanin" w:hint="cs"/>
+          <w:sz w:val="40"/>
+          <w:szCs w:val="40"/>
+          <w:rtl/>
+          <w:lang w:bidi="fa-IR"/>
+        </w:rPr>
+        <w:t xml:space="preserve"> ها دیتاهای </w:t>
+      </w:r>
+      <w:r>
+        <w:rPr>
+          <w:rFonts w:cs="B Nazanin"/>
+          <w:sz w:val="40"/>
+          <w:szCs w:val="40"/>
+          <w:lang w:bidi="fa-IR"/>
+        </w:rPr>
+        <w:t>internal</w:t>
+      </w:r>
+      <w:r>
+        <w:rPr>
+          <w:rFonts w:cs="B Nazanin" w:hint="cs"/>
+          <w:sz w:val="40"/>
+          <w:szCs w:val="40"/>
+          <w:rtl/>
+          <w:lang w:bidi="fa-IR"/>
+        </w:rPr>
+        <w:t xml:space="preserve"> اون کامپوننت هستند که که ما، بین </w:t>
+      </w:r>
+      <w:r>
+        <w:rPr>
+          <w:rFonts w:cs="B Nazanin"/>
+          <w:sz w:val="40"/>
+          <w:szCs w:val="40"/>
+          <w:lang w:bidi="fa-IR"/>
+        </w:rPr>
+        <w:t>render</w:t>
+      </w:r>
+      <w:r>
+        <w:rPr>
+          <w:rFonts w:cs="B Nazanin" w:hint="cs"/>
+          <w:sz w:val="40"/>
+          <w:szCs w:val="40"/>
+          <w:rtl/>
+          <w:lang w:bidi="fa-IR"/>
+        </w:rPr>
+        <w:t xml:space="preserve"> های متوالی بهش دسترسی داریم.</w:t>
+      </w:r>
+      <w:r>
+        <w:rPr>
+          <w:rFonts w:cs="B Nazanin" w:hint="cs"/>
+          <w:sz w:val="40"/>
+          <w:szCs w:val="40"/>
+          <w:rtl/>
+          <w:lang w:bidi="fa-IR"/>
+        </w:rPr>
+        <w:t xml:space="preserve"> </w:t>
+      </w:r>
+    </w:p>
+    <w:p>
+      <w:pPr>
+        <w:pStyle w:val="ListParagraph"/>
+        <w:numPr>
+          <w:ilvl w:val="0"/>
+          <w:numId w:val="1"/>
+        </w:numPr>
+        <w:bidi/>
+        <w:rPr>
+          <w:rFonts w:cs="B Nazanin"/>
+          <w:sz w:val="40"/>
+          <w:szCs w:val="40"/>
+          <w:lang w:bidi="fa-IR"/>
+        </w:rPr>
+      </w:pPr>
+      <w:r>
+        <w:rPr>
+          <w:rFonts w:cs="B Nazanin"/>
+          <w:sz w:val="40"/>
+          <w:szCs w:val="40"/>
+          <w:lang w:bidi="fa-IR"/>
+        </w:rPr>
+        <w:lastRenderedPageBreak/>
+        <w:t>State</w:t>
+      </w:r>
+      <w:r>
+        <w:rPr>
+          <w:rFonts w:cs="B Nazanin" w:hint="cs"/>
+          <w:sz w:val="40"/>
+          <w:szCs w:val="40"/>
+          <w:rtl/>
+          <w:lang w:bidi="fa-IR"/>
+        </w:rPr>
+        <w:t xml:space="preserve"> ها، مغز یا </w:t>
+      </w:r>
+      <w:r>
+        <w:rPr>
+          <w:rFonts w:cs="B Nazanin"/>
+          <w:sz w:val="40"/>
+          <w:szCs w:val="40"/>
+          <w:lang w:bidi="fa-IR"/>
+        </w:rPr>
+        <w:t>memory</w:t>
+      </w:r>
+      <w:r>
+        <w:rPr>
+          <w:rFonts w:cs="B Nazanin" w:hint="cs"/>
+          <w:sz w:val="40"/>
+          <w:szCs w:val="40"/>
+          <w:rtl/>
+          <w:lang w:bidi="fa-IR"/>
+        </w:rPr>
+        <w:t xml:space="preserve"> اون کامپوننت هستند که بین </w:t>
+      </w:r>
+      <w:r>
+        <w:rPr>
+          <w:rFonts w:cs="B Nazanin"/>
+          <w:sz w:val="40"/>
+          <w:szCs w:val="40"/>
+          <w:lang w:bidi="fa-IR"/>
+        </w:rPr>
+        <w:t>render</w:t>
+      </w:r>
+      <w:r>
+        <w:rPr>
+          <w:rFonts w:cs="B Nazanin" w:hint="cs"/>
+          <w:sz w:val="40"/>
+          <w:szCs w:val="40"/>
+          <w:rtl/>
+          <w:lang w:bidi="fa-IR"/>
+        </w:rPr>
+        <w:t xml:space="preserve"> های متوالی نیاز هست که به این دیتا دسترسی داشته باشیم که بتونیم اطلاعات </w:t>
+      </w:r>
+      <w:r>
+        <w:rPr>
+          <w:rFonts w:cs="B Nazanin"/>
+          <w:sz w:val="40"/>
+          <w:szCs w:val="40"/>
+          <w:lang w:bidi="fa-IR"/>
+        </w:rPr>
+        <w:t>state</w:t>
+      </w:r>
+      <w:r>
+        <w:rPr>
+          <w:rFonts w:cs="B Nazanin" w:hint="cs"/>
+          <w:sz w:val="40"/>
+          <w:szCs w:val="40"/>
+          <w:rtl/>
+          <w:lang w:bidi="fa-IR"/>
+        </w:rPr>
+        <w:t xml:space="preserve"> مون رو آپدیت کنیم.</w:t>
+      </w:r>
+    </w:p>
+    <w:p>
+      <w:pPr>
+        <w:pStyle w:val="ListParagraph"/>
+        <w:bidi/>
+        <w:rPr>
+          <w:rFonts w:cs="B Nazanin"/>
+          <w:sz w:val="40"/>
+          <w:szCs w:val="40"/>
+          <w:rtl/>
+          <w:lang w:bidi="fa-IR"/>
+        </w:rPr>
+      </w:pPr>
+    </w:p>
+    <w:p>
+      <w:pPr>
+        <w:bidi/>
+        <w:rPr>
+          <w:rFonts w:cs="B Nazanin" w:hint="cs"/>
+          <w:sz w:val="40"/>
+          <w:szCs w:val="40"/>
+          <w:rtl/>
+          <w:lang w:bidi="fa-IR"/>
+        </w:rPr>
+      </w:pPr>
+    </w:p>
+    <w:p>
+      <w:pPr>
+        <w:bidi/>
+        <w:rPr>
+          <w:rFonts w:cs="B Nazanin" w:hint="cs"/>
+          <w:sz w:val="40"/>
+          <w:szCs w:val="40"/>
+          <w:rtl/>
+          <w:lang w:bidi="fa-IR"/>
+        </w:rPr>
+      </w:pPr>
+      <w:r>
+        <w:rPr>
+          <w:rFonts w:cs="B Nazanin" w:hint="cs"/>
+          <w:sz w:val="40"/>
+          <w:szCs w:val="40"/>
+          <w:rtl/>
+          <w:lang w:bidi="fa-IR"/>
+        </w:rPr>
+        <w:t>.</w:t>
+      </w:r>
     </w:p>
     <w:sectPr>
       <w:pgSz w:w="12240" w:h="15840"/>
@@ -3534,6 +4619,126 @@
     </w:sectPr>
   </w:body>
 </w:document>
+</file>
+
+<file path=word/numbering.xml><?xml version="1.0" encoding="utf-8"?>
+<w:numbering xmlns:wpc="http://schemas.microsoft.com/office/word/2010/wordprocessingCanvas" xmlns:cx="http://schemas.microsoft.com/office/drawing/2014/chartex" xmlns:cx1="http://schemas.microsoft.com/office/drawing/2015/9/8/chartex" xmlns:cx2="http://schemas.microsoft.com/office/drawing/2015/10/21/chartex" xmlns:cx3="http://schemas.microsoft.com/office/drawing/2016/5/9/chartex" xmlns:cx4="http://schemas.microsoft.com/office/drawing/2016/5/10/chartex" xmlns:cx5="http://schemas.microsoft.com/office/drawing/2016/5/11/chartex" xmlns:cx6="http://schemas.microsoft.com/office/drawing/2016/5/12/chartex" xmlns:cx7="http://schemas.microsoft.com/office/drawing/2016/5/13/chartex" xmlns:cx8="http://schemas.microsoft.com/office/drawing/2016/5/14/chartex" xmlns:mc="http://schemas.openxmlformats.org/markup-compatibility/2006" xmlns:aink="http://schemas.microsoft.com/office/drawing/2016/ink" xmlns:am3d="http://schemas.microsoft.com/office/drawing/2017/model3d" xmlns:o="urn:schemas-microsoft-com:office:office" xmlns:oel="http://schemas.microsoft.com/office/2019/extlst" xmlns:r="http://schemas.openxmlformats.org/officeDocument/2006/relationships" xmlns:m="http://schemas.openxmlformats.org/officeDocument/2006/math" xmlns:v="urn:schemas-microsoft-com:vml" xmlns:wp14="http://schemas.microsoft.com/office/word/2010/wordprocessingDrawing" xmlns:wp="http://schemas.openxmlformats.org/drawingml/2006/wordprocessingDrawing" xmlns:w10="urn:schemas-microsoft-com:office:word" xmlns:w="http://schemas.openxmlformats.org/wordprocessingml/2006/main" xmlns:w14="http://schemas.microsoft.com/office/word/2010/wordml" xmlns:w15="http://schemas.microsoft.com/office/word/2012/wordml" xmlns:w16cex="http://schemas.microsoft.com/office/word/2018/wordml/cex" xmlns:w16cid="http://schemas.microsoft.com/office/word/2016/wordml/cid" xmlns:w16="http://schemas.microsoft.com/office/word/2018/wordml" xmlns:w16du="http://schemas.microsoft.com/office/word/2023/wordml/word16du" xmlns:w16sdtdh="http://schemas.microsoft.com/office/word/2020/wordml/sdtdatahash" xmlns:w16se="http://schemas.microsoft.com/office/word/2015/wordml/symex" xmlns:wpg="http://schemas.microsoft.com/office/word/2010/wordprocessingGroup" xmlns:wpi="http://schemas.microsoft.com/office/word/2010/wordprocessingInk" xmlns:wne="http://schemas.microsoft.com/office/word/2006/wordml" xmlns:wps="http://schemas.microsoft.com/office/word/2010/wordprocessingShape" mc:Ignorable="w14 w15 w16se w16cid w16 w16cex w16sdtdh w16du wp14">
+  <w:abstractNum w:abstractNumId="0" w15:restartNumberingAfterBreak="0">
+    <w:nsid w:val="04EA46FB"/>
+    <w:multiLevelType w:val="hybridMultilevel"/>
+    <w:tmpl w:val="9FC25FF0"/>
+    <w:lvl w:ilvl="0" w:tplc="7D300456">
+      <w:numFmt w:val="bullet"/>
+      <w:lvlText w:val="-"/>
+      <w:lvlJc w:val="left"/>
+      <w:pPr>
+        <w:ind w:left="720" w:hanging="360"/>
+      </w:pPr>
+      <w:rPr>
+        <w:rFonts w:ascii="Calibri" w:eastAsiaTheme="minorHAnsi" w:hAnsi="Calibri" w:cs="Calibri" w:hint="default"/>
+      </w:rPr>
+    </w:lvl>
+    <w:lvl w:ilvl="1" w:tplc="04090003" w:tentative="1">
+      <w:start w:val="1"/>
+      <w:numFmt w:val="bullet"/>
+      <w:lvlText w:val="o"/>
+      <w:lvlJc w:val="left"/>
+      <w:pPr>
+        <w:ind w:left="1440" w:hanging="360"/>
+      </w:pPr>
+      <w:rPr>
+        <w:rFonts w:ascii="Courier New" w:hAnsi="Courier New" w:cs="Courier New" w:hint="default"/>
+      </w:rPr>
+    </w:lvl>
+    <w:lvl w:ilvl="2" w:tplc="04090005" w:tentative="1">
+      <w:start w:val="1"/>
+      <w:numFmt w:val="bullet"/>
+      <w:lvlText w:val=""/>
+      <w:lvlJc w:val="left"/>
+      <w:pPr>
+        <w:ind w:left="2160" w:hanging="360"/>
+      </w:pPr>
+      <w:rPr>
+        <w:rFonts w:ascii="Wingdings" w:hAnsi="Wingdings" w:hint="default"/>
+      </w:rPr>
+    </w:lvl>
+    <w:lvl w:ilvl="3" w:tplc="04090001" w:tentative="1">
+      <w:start w:val="1"/>
+      <w:numFmt w:val="bullet"/>
+      <w:lvlText w:val=""/>
+      <w:lvlJc w:val="left"/>
+      <w:pPr>
+        <w:ind w:left="2880" w:hanging="360"/>
+      </w:pPr>
+      <w:rPr>
+        <w:rFonts w:ascii="Symbol" w:hAnsi="Symbol" w:hint="default"/>
+      </w:rPr>
+    </w:lvl>
+    <w:lvl w:ilvl="4" w:tplc="04090003" w:tentative="1">
+      <w:start w:val="1"/>
+      <w:numFmt w:val="bullet"/>
+      <w:lvlText w:val="o"/>
+      <w:lvlJc w:val="left"/>
+      <w:pPr>
+        <w:ind w:left="3600" w:hanging="360"/>
+      </w:pPr>
+      <w:rPr>
+        <w:rFonts w:ascii="Courier New" w:hAnsi="Courier New" w:cs="Courier New" w:hint="default"/>
+      </w:rPr>
+    </w:lvl>
+    <w:lvl w:ilvl="5" w:tplc="04090005" w:tentative="1">
+      <w:start w:val="1"/>
+      <w:numFmt w:val="bullet"/>
+      <w:lvlText w:val=""/>
+      <w:lvlJc w:val="left"/>
+      <w:pPr>
+        <w:ind w:left="4320" w:hanging="360"/>
+      </w:pPr>
+      <w:rPr>
+        <w:rFonts w:ascii="Wingdings" w:hAnsi="Wingdings" w:hint="default"/>
+      </w:rPr>
+    </w:lvl>
+    <w:lvl w:ilvl="6" w:tplc="04090001" w:tentative="1">
+      <w:start w:val="1"/>
+      <w:numFmt w:val="bullet"/>
+      <w:lvlText w:val=""/>
+      <w:lvlJc w:val="left"/>
+      <w:pPr>
+        <w:ind w:left="5040" w:hanging="360"/>
+      </w:pPr>
+      <w:rPr>
+        <w:rFonts w:ascii="Symbol" w:hAnsi="Symbol" w:hint="default"/>
+      </w:rPr>
+    </w:lvl>
+    <w:lvl w:ilvl="7" w:tplc="04090003" w:tentative="1">
+      <w:start w:val="1"/>
+      <w:numFmt w:val="bullet"/>
+      <w:lvlText w:val="o"/>
+      <w:lvlJc w:val="left"/>
+      <w:pPr>
+        <w:ind w:left="5760" w:hanging="360"/>
+      </w:pPr>
+      <w:rPr>
+        <w:rFonts w:ascii="Courier New" w:hAnsi="Courier New" w:cs="Courier New" w:hint="default"/>
+      </w:rPr>
+    </w:lvl>
+    <w:lvl w:ilvl="8" w:tplc="04090005" w:tentative="1">
+      <w:start w:val="1"/>
+      <w:numFmt w:val="bullet"/>
+      <w:lvlText w:val=""/>
+      <w:lvlJc w:val="left"/>
+      <w:pPr>
+        <w:ind w:left="6480" w:hanging="360"/>
+      </w:pPr>
+      <w:rPr>
+        <w:rFonts w:ascii="Wingdings" w:hAnsi="Wingdings" w:hint="default"/>
+      </w:rPr>
+    </w:lvl>
+  </w:abstractNum>
+  <w:num w:numId="1" w16cid:durableId="81731550">
+    <w:abstractNumId w:val="0"/>
+  </w:num>
+</w:numbering>
 </file>
 
 <file path=word/styles.xml><?xml version="1.0" encoding="utf-8"?>
@@ -3963,6 +5168,17 @@
     <w:semiHidden/>
     <w:unhideWhenUsed/>
   </w:style>
+  <w:style w:type="paragraph" w:styleId="ListParagraph">
+    <w:name w:val="List Paragraph"/>
+    <w:basedOn w:val="Normal"/>
+    <w:uiPriority w:val="34"/>
+    <w:qFormat/>
+    <w:rsid w:val="007A3966"/>
+    <w:pPr>
+      <w:ind w:left="720"/>
+      <w:contextualSpacing/>
+    </w:pPr>
+  </w:style>
 </w:styles>
 </file>
 

</xml_diff>

<commit_message>
S02-E4,E5:States and useState in React.js
</commit_message>
<xml_diff>
--- a/MUI-Tabs/My-Notes/session 2.docx
+++ b/MUI-Tabs/My-Notes/session 2.docx
@@ -112,7 +112,7 @@
         <w:bidi/>
         <w:jc w:val="right"/>
         <w:rPr>
-          <w:rFonts w:cs="B Nazanin" w:hint="cs"/>
+          <w:rFonts w:cs="B Nazanin"/>
           <w:sz w:val="40"/>
           <w:szCs w:val="40"/>
           <w:lang w:bidi="fa-IR"/>
@@ -4566,6 +4566,51 @@
     </w:p>
     <w:p>
       <w:pPr>
+        <w:rPr>
+          <w:rFonts w:cs="B Nazanin"/>
+          <w:b/>
+          <w:bCs/>
+          <w:color w:val="C45911" w:themeColor="accent2" w:themeShade="BF"/>
+          <w:sz w:val="52"/>
+          <w:szCs w:val="52"/>
+        </w:rPr>
+      </w:pPr>
+      <w:r>
+        <w:rPr>
+          <w:rFonts w:cs="B Nazanin"/>
+          <w:b/>
+          <w:bCs/>
+          <w:color w:val="C45911" w:themeColor="accent2" w:themeShade="BF"/>
+          <w:sz w:val="52"/>
+          <w:szCs w:val="52"/>
+        </w:rPr>
+        <w:t>S02-E0</w:t>
+      </w:r>
+      <w:r>
+        <w:rPr>
+          <w:rFonts w:cs="B Nazanin"/>
+          <w:b/>
+          <w:bCs/>
+          <w:color w:val="C45911" w:themeColor="accent2" w:themeShade="BF"/>
+          <w:sz w:val="52"/>
+          <w:szCs w:val="52"/>
+        </w:rPr>
+        <w:t>4</w:t>
+      </w:r>
+      <w:r>
+        <w:rPr>
+          <w:rFonts w:cs="B Nazanin"/>
+          <w:b/>
+          <w:bCs/>
+          <w:color w:val="C45911" w:themeColor="accent2" w:themeShade="BF"/>
+          <w:sz w:val="52"/>
+          <w:szCs w:val="52"/>
+        </w:rPr>
+        <w:t>:What is state in React.js ?</w:t>
+      </w:r>
+    </w:p>
+    <w:p>
+      <w:pPr>
         <w:pStyle w:val="ListParagraph"/>
         <w:bidi/>
         <w:rPr>
@@ -4581,34 +4626,1198 @@
       <w:pPr>
         <w:bidi/>
         <w:rPr>
-          <w:rFonts w:cs="B Nazanin" w:hint="cs"/>
-          <w:sz w:val="40"/>
-          <w:szCs w:val="40"/>
-          <w:rtl/>
-          <w:lang w:bidi="fa-IR"/>
-        </w:rPr>
-      </w:pPr>
+          <w:rFonts w:cs="B Nazanin"/>
+          <w:sz w:val="40"/>
+          <w:szCs w:val="40"/>
+          <w:rtl/>
+          <w:lang w:bidi="fa-IR"/>
+        </w:rPr>
+      </w:pPr>
+      <w:r>
+        <w:rPr>
+          <w:rFonts w:cs="B Nazanin" w:hint="cs"/>
+          <w:sz w:val="40"/>
+          <w:szCs w:val="40"/>
+          <w:rtl/>
+          <w:lang w:bidi="fa-IR"/>
+        </w:rPr>
+        <w:t xml:space="preserve">چرا به </w:t>
+      </w:r>
+      <w:r>
+        <w:rPr>
+          <w:rFonts w:cs="B Nazanin"/>
+          <w:sz w:val="40"/>
+          <w:szCs w:val="40"/>
+          <w:lang w:bidi="fa-IR"/>
+        </w:rPr>
+        <w:t>state</w:t>
+      </w:r>
+      <w:r>
+        <w:rPr>
+          <w:rFonts w:cs="B Nazanin" w:hint="cs"/>
+          <w:sz w:val="40"/>
+          <w:szCs w:val="40"/>
+          <w:rtl/>
+          <w:lang w:bidi="fa-IR"/>
+        </w:rPr>
+        <w:t xml:space="preserve"> ها نیاز داریم؟</w:t>
+      </w:r>
     </w:p>
     <w:p>
       <w:pPr>
         <w:bidi/>
         <w:rPr>
-          <w:rFonts w:cs="B Nazanin" w:hint="cs"/>
-          <w:sz w:val="40"/>
-          <w:szCs w:val="40"/>
-          <w:rtl/>
-          <w:lang w:bidi="fa-IR"/>
-        </w:rPr>
-      </w:pPr>
-      <w:r>
-        <w:rPr>
-          <w:rFonts w:cs="B Nazanin" w:hint="cs"/>
-          <w:sz w:val="40"/>
-          <w:szCs w:val="40"/>
-          <w:rtl/>
-          <w:lang w:bidi="fa-IR"/>
-        </w:rPr>
-        <w:t>.</w:t>
+          <w:rFonts w:cs="B Nazanin"/>
+          <w:sz w:val="40"/>
+          <w:szCs w:val="40"/>
+          <w:rtl/>
+          <w:lang w:bidi="fa-IR"/>
+        </w:rPr>
+      </w:pPr>
+      <w:r>
+        <w:rPr>
+          <w:rFonts w:cs="B Nazanin" w:hint="cs"/>
+          <w:sz w:val="40"/>
+          <w:szCs w:val="40"/>
+          <w:rtl/>
+          <w:lang w:bidi="fa-IR"/>
+        </w:rPr>
+        <w:t xml:space="preserve">ما به </w:t>
+      </w:r>
+      <w:r>
+        <w:rPr>
+          <w:rFonts w:cs="B Nazanin"/>
+          <w:sz w:val="40"/>
+          <w:szCs w:val="40"/>
+          <w:lang w:bidi="fa-IR"/>
+        </w:rPr>
+        <w:t>state</w:t>
+      </w:r>
+      <w:r>
+        <w:rPr>
+          <w:rFonts w:cs="B Nazanin" w:hint="cs"/>
+          <w:sz w:val="40"/>
+          <w:szCs w:val="40"/>
+          <w:rtl/>
+          <w:lang w:bidi="fa-IR"/>
+        </w:rPr>
+        <w:t xml:space="preserve"> ها نیاز داریم چون :</w:t>
+      </w:r>
+    </w:p>
+    <w:p>
+      <w:pPr>
+        <w:pStyle w:val="ListParagraph"/>
+        <w:numPr>
+          <w:ilvl w:val="0"/>
+          <w:numId w:val="1"/>
+        </w:numPr>
+        <w:bidi/>
+        <w:rPr>
+          <w:rFonts w:cs="B Nazanin"/>
+          <w:sz w:val="40"/>
+          <w:szCs w:val="40"/>
+          <w:lang w:bidi="fa-IR"/>
+        </w:rPr>
+      </w:pPr>
+      <w:r>
+        <w:rPr>
+          <w:rFonts w:cs="B Nazanin" w:hint="cs"/>
+          <w:sz w:val="40"/>
+          <w:szCs w:val="40"/>
+          <w:rtl/>
+          <w:lang w:bidi="fa-IR"/>
+        </w:rPr>
+        <w:t>اطلاعات کامپوننتمون رو توش ذخیره میکنیم</w:t>
+      </w:r>
+    </w:p>
+    <w:p>
+      <w:pPr>
+        <w:pStyle w:val="ListParagraph"/>
+        <w:numPr>
+          <w:ilvl w:val="0"/>
+          <w:numId w:val="1"/>
+        </w:numPr>
+        <w:bidi/>
+        <w:rPr>
+          <w:rFonts w:cs="B Nazanin"/>
+          <w:sz w:val="40"/>
+          <w:szCs w:val="40"/>
+          <w:lang w:bidi="fa-IR"/>
+        </w:rPr>
+      </w:pPr>
+      <w:r>
+        <w:rPr>
+          <w:rFonts w:cs="B Nazanin" w:hint="cs"/>
+          <w:sz w:val="40"/>
+          <w:szCs w:val="40"/>
+          <w:rtl/>
+          <w:lang w:bidi="fa-IR"/>
+        </w:rPr>
+        <w:t xml:space="preserve">در </w:t>
+      </w:r>
+      <w:r>
+        <w:rPr>
+          <w:rFonts w:cs="B Nazanin"/>
+          <w:sz w:val="40"/>
+          <w:szCs w:val="40"/>
+          <w:lang w:bidi="fa-IR"/>
+        </w:rPr>
+        <w:t>render</w:t>
+      </w:r>
+      <w:r>
+        <w:rPr>
+          <w:rFonts w:cs="B Nazanin" w:hint="cs"/>
+          <w:sz w:val="40"/>
+          <w:szCs w:val="40"/>
+          <w:rtl/>
+          <w:lang w:bidi="fa-IR"/>
+        </w:rPr>
+        <w:t xml:space="preserve"> های متوالی بهش دسترسی داشته باشیم</w:t>
+      </w:r>
+    </w:p>
+    <w:p>
+      <w:pPr>
+        <w:pStyle w:val="ListParagraph"/>
+        <w:numPr>
+          <w:ilvl w:val="0"/>
+          <w:numId w:val="1"/>
+        </w:numPr>
+        <w:bidi/>
+        <w:rPr>
+          <w:rFonts w:cs="B Nazanin"/>
+          <w:sz w:val="40"/>
+          <w:szCs w:val="40"/>
+          <w:lang w:bidi="fa-IR"/>
+        </w:rPr>
+      </w:pPr>
+      <w:r>
+        <w:rPr>
+          <w:rFonts w:cs="B Nazanin" w:hint="cs"/>
+          <w:sz w:val="40"/>
+          <w:szCs w:val="40"/>
+          <w:rtl/>
+          <w:lang w:bidi="fa-IR"/>
+        </w:rPr>
+        <w:t xml:space="preserve">با آپدیت شدن </w:t>
+      </w:r>
+      <w:r>
+        <w:rPr>
+          <w:rFonts w:cs="B Nazanin"/>
+          <w:sz w:val="40"/>
+          <w:szCs w:val="40"/>
+          <w:lang w:bidi="fa-IR"/>
+        </w:rPr>
+        <w:t>state</w:t>
+      </w:r>
+      <w:r>
+        <w:rPr>
+          <w:rFonts w:cs="B Nazanin" w:hint="cs"/>
+          <w:sz w:val="40"/>
+          <w:szCs w:val="40"/>
+          <w:rtl/>
+          <w:lang w:bidi="fa-IR"/>
+        </w:rPr>
+        <w:t xml:space="preserve"> بتونیم</w:t>
+      </w:r>
+      <w:r>
+        <w:rPr>
+          <w:rFonts w:cs="B Nazanin"/>
+          <w:sz w:val="40"/>
+          <w:szCs w:val="40"/>
+          <w:lang w:bidi="fa-IR"/>
+        </w:rPr>
+        <w:t xml:space="preserve"> re-render</w:t>
+      </w:r>
+      <w:r>
+        <w:rPr>
+          <w:rFonts w:cs="B Nazanin" w:hint="cs"/>
+          <w:sz w:val="40"/>
+          <w:szCs w:val="40"/>
+          <w:rtl/>
+          <w:lang w:bidi="fa-IR"/>
+        </w:rPr>
+        <w:t xml:space="preserve"> رو داشته باشیم</w:t>
+      </w:r>
+    </w:p>
+    <w:p>
+      <w:pPr>
+        <w:pStyle w:val="ListParagraph"/>
+        <w:numPr>
+          <w:ilvl w:val="0"/>
+          <w:numId w:val="1"/>
+        </w:numPr>
+        <w:bidi/>
+        <w:rPr>
+          <w:rFonts w:cs="B Nazanin"/>
+          <w:sz w:val="40"/>
+          <w:szCs w:val="40"/>
+          <w:lang w:bidi="fa-IR"/>
+        </w:rPr>
+      </w:pPr>
+      <w:r>
+        <w:rPr>
+          <w:rFonts w:cs="B Nazanin" w:hint="cs"/>
+          <w:sz w:val="40"/>
+          <w:szCs w:val="40"/>
+          <w:rtl/>
+          <w:lang w:bidi="fa-IR"/>
+        </w:rPr>
+        <w:t xml:space="preserve">و در نهایت، کامپوننت </w:t>
+      </w:r>
+      <w:r>
+        <w:rPr>
+          <w:rFonts w:cs="B Nazanin"/>
+          <w:sz w:val="40"/>
+          <w:szCs w:val="40"/>
+          <w:lang w:bidi="fa-IR"/>
+        </w:rPr>
+        <w:t>UI</w:t>
+      </w:r>
+      <w:r>
+        <w:rPr>
+          <w:rFonts w:cs="B Nazanin" w:hint="cs"/>
+          <w:sz w:val="40"/>
+          <w:szCs w:val="40"/>
+          <w:rtl/>
+          <w:lang w:bidi="fa-IR"/>
+        </w:rPr>
+        <w:t xml:space="preserve"> ای که داره رو </w:t>
+      </w:r>
+      <w:r>
+        <w:rPr>
+          <w:rFonts w:cs="B Nazanin"/>
+          <w:sz w:val="40"/>
+          <w:szCs w:val="40"/>
+          <w:lang w:bidi="fa-IR"/>
+        </w:rPr>
+        <w:t>Update</w:t>
+      </w:r>
+      <w:r>
+        <w:rPr>
+          <w:rFonts w:cs="B Nazanin" w:hint="cs"/>
+          <w:sz w:val="40"/>
+          <w:szCs w:val="40"/>
+          <w:rtl/>
+          <w:lang w:bidi="fa-IR"/>
+        </w:rPr>
+        <w:t xml:space="preserve"> میکنه</w:t>
+      </w:r>
+    </w:p>
+    <w:p>
+      <w:pPr>
+        <w:pStyle w:val="ListParagraph"/>
+        <w:bidi/>
+        <w:rPr>
+          <w:rFonts w:cs="B Nazanin"/>
+          <w:sz w:val="40"/>
+          <w:szCs w:val="40"/>
+          <w:rtl/>
+          <w:lang w:bidi="fa-IR"/>
+        </w:rPr>
+      </w:pPr>
+    </w:p>
+    <w:p>
+      <w:pPr>
+        <w:pStyle w:val="ListParagraph"/>
+        <w:bidi/>
+        <w:jc w:val="center"/>
+        <w:rPr>
+          <w:rFonts w:cs="B Nazanin"/>
+          <w:sz w:val="40"/>
+          <w:szCs w:val="40"/>
+          <w:lang w:bidi="fa-IR"/>
+        </w:rPr>
+      </w:pPr>
+      <w:r>
+        <w:rPr>
+          <w:rFonts w:cs="B Nazanin"/>
+          <w:sz w:val="40"/>
+          <w:szCs w:val="40"/>
+          <w:highlight w:val="darkYellow"/>
+          <w:lang w:bidi="fa-IR"/>
+        </w:rPr>
+        <w:t>React reacts to state changes</w:t>
+      </w:r>
+    </w:p>
+    <w:p>
+      <w:pPr>
+        <w:bidi/>
+        <w:rPr>
+          <w:rFonts w:cs="B Nazanin"/>
+          <w:sz w:val="40"/>
+          <w:szCs w:val="40"/>
+          <w:rtl/>
+          <w:lang w:bidi="fa-IR"/>
+        </w:rPr>
+      </w:pPr>
+      <w:r>
+        <w:rPr>
+          <w:rFonts w:cs="B Nazanin" w:hint="cs"/>
+          <w:color w:val="FFFFFF" w:themeColor="background1"/>
+          <w:sz w:val="40"/>
+          <w:szCs w:val="40"/>
+          <w:highlight w:val="red"/>
+          <w:rtl/>
+          <w:lang w:bidi="fa-IR"/>
+        </w:rPr>
+        <w:t>نکته</w:t>
+      </w:r>
+      <w:r>
+        <w:rPr>
+          <w:rFonts w:cs="B Nazanin" w:hint="cs"/>
+          <w:sz w:val="40"/>
+          <w:szCs w:val="40"/>
+          <w:rtl/>
+          <w:lang w:bidi="fa-IR"/>
+        </w:rPr>
+        <w:t>:</w:t>
+      </w:r>
+    </w:p>
+    <w:p>
+      <w:pPr>
+        <w:bidi/>
+        <w:rPr>
+          <w:rFonts w:cs="B Nazanin"/>
+          <w:sz w:val="40"/>
+          <w:szCs w:val="40"/>
+          <w:lang w:bidi="fa-IR"/>
+        </w:rPr>
+      </w:pPr>
+      <w:r>
+        <w:rPr>
+          <w:rFonts w:cs="B Nazanin"/>
+          <w:sz w:val="40"/>
+          <w:szCs w:val="40"/>
+          <w:lang w:bidi="fa-IR"/>
+        </w:rPr>
+        <w:t xml:space="preserve"> </w:t>
+      </w:r>
+      <w:r>
+        <w:rPr>
+          <w:rFonts w:cs="B Nazanin" w:hint="cs"/>
+          <w:sz w:val="40"/>
+          <w:szCs w:val="40"/>
+          <w:rtl/>
+          <w:lang w:bidi="fa-IR"/>
+        </w:rPr>
+        <w:t xml:space="preserve">هوک ها رو در داخل </w:t>
+      </w:r>
+      <w:r>
+        <w:rPr>
+          <w:rFonts w:cs="B Nazanin"/>
+          <w:sz w:val="40"/>
+          <w:szCs w:val="40"/>
+          <w:u w:val="single"/>
+          <w:lang w:bidi="fa-IR"/>
+        </w:rPr>
+        <w:t>nested function</w:t>
+      </w:r>
+      <w:r>
+        <w:rPr>
+          <w:rFonts w:cs="B Nazanin" w:hint="cs"/>
+          <w:sz w:val="40"/>
+          <w:szCs w:val="40"/>
+          <w:u w:val="single"/>
+          <w:rtl/>
+          <w:lang w:bidi="fa-IR"/>
+        </w:rPr>
+        <w:t xml:space="preserve"> </w:t>
+      </w:r>
+      <w:r>
+        <w:rPr>
+          <w:rFonts w:cs="B Nazanin" w:hint="cs"/>
+          <w:sz w:val="40"/>
+          <w:szCs w:val="40"/>
+          <w:rtl/>
+          <w:lang w:bidi="fa-IR"/>
+        </w:rPr>
+        <w:t>ها</w:t>
+      </w:r>
+      <w:r>
+        <w:rPr>
+          <w:rFonts w:cs="B Nazanin" w:hint="cs"/>
+          <w:sz w:val="40"/>
+          <w:szCs w:val="40"/>
+          <w:rtl/>
+          <w:lang w:bidi="fa-IR"/>
+        </w:rPr>
+        <w:t xml:space="preserve"> یا داخل </w:t>
+      </w:r>
+      <w:r>
+        <w:rPr>
+          <w:rFonts w:cs="B Nazanin"/>
+          <w:sz w:val="40"/>
+          <w:szCs w:val="40"/>
+          <w:u w:val="single"/>
+          <w:lang w:bidi="fa-IR"/>
+        </w:rPr>
+        <w:t>condition</w:t>
+      </w:r>
+      <w:r>
+        <w:rPr>
+          <w:rFonts w:cs="B Nazanin" w:hint="cs"/>
+          <w:sz w:val="40"/>
+          <w:szCs w:val="40"/>
+          <w:rtl/>
+          <w:lang w:bidi="fa-IR"/>
+        </w:rPr>
+        <w:t xml:space="preserve"> ها </w:t>
+      </w:r>
+      <w:r>
+        <w:rPr>
+          <w:rFonts w:cs="B Nazanin" w:hint="cs"/>
+          <w:sz w:val="40"/>
+          <w:szCs w:val="40"/>
+          <w:rtl/>
+          <w:lang w:bidi="fa-IR"/>
+        </w:rPr>
+        <w:t xml:space="preserve">یا داخل </w:t>
+      </w:r>
+      <w:r>
+        <w:rPr>
+          <w:rFonts w:cs="B Nazanin"/>
+          <w:sz w:val="40"/>
+          <w:szCs w:val="40"/>
+          <w:u w:val="single"/>
+          <w:lang w:bidi="fa-IR"/>
+        </w:rPr>
+        <w:t>loop</w:t>
+      </w:r>
+      <w:r>
+        <w:rPr>
+          <w:rFonts w:cs="B Nazanin" w:hint="cs"/>
+          <w:sz w:val="40"/>
+          <w:szCs w:val="40"/>
+          <w:rtl/>
+          <w:lang w:bidi="fa-IR"/>
+        </w:rPr>
+        <w:t xml:space="preserve"> ها </w:t>
+      </w:r>
+      <w:r>
+        <w:rPr>
+          <w:rFonts w:cs="B Nazanin" w:hint="cs"/>
+          <w:sz w:val="40"/>
+          <w:szCs w:val="40"/>
+          <w:rtl/>
+          <w:lang w:bidi="fa-IR"/>
+        </w:rPr>
+        <w:t>نمیتونیم بذاریم.</w:t>
+      </w:r>
+    </w:p>
+    <w:p>
+      <w:pPr>
+        <w:bidi/>
+        <w:rPr>
+          <w:rFonts w:cs="B Nazanin"/>
+          <w:sz w:val="40"/>
+          <w:szCs w:val="40"/>
+          <w:lang w:bidi="fa-IR"/>
+        </w:rPr>
+      </w:pPr>
+    </w:p>
+    <w:p>
+      <w:pPr>
+        <w:bidi/>
+        <w:rPr>
+          <w:rFonts w:cs="B Nazanin"/>
+          <w:sz w:val="40"/>
+          <w:szCs w:val="40"/>
+          <w:lang w:bidi="fa-IR"/>
+        </w:rPr>
+      </w:pPr>
+    </w:p>
+    <w:p>
+      <w:pPr>
+        <w:rPr>
+          <w:rFonts w:cs="B Nazanin"/>
+          <w:b/>
+          <w:bCs/>
+          <w:color w:val="C45911" w:themeColor="accent2" w:themeShade="BF"/>
+          <w:sz w:val="52"/>
+          <w:szCs w:val="52"/>
+        </w:rPr>
+      </w:pPr>
+      <w:r>
+        <w:rPr>
+          <w:rFonts w:cs="B Nazanin"/>
+          <w:b/>
+          <w:bCs/>
+          <w:color w:val="C45911" w:themeColor="accent2" w:themeShade="BF"/>
+          <w:sz w:val="52"/>
+          <w:szCs w:val="52"/>
+        </w:rPr>
+        <w:lastRenderedPageBreak/>
+        <w:t>S02-E0</w:t>
+      </w:r>
+      <w:r>
+        <w:rPr>
+          <w:rFonts w:cs="B Nazanin"/>
+          <w:b/>
+          <w:bCs/>
+          <w:color w:val="C45911" w:themeColor="accent2" w:themeShade="BF"/>
+          <w:sz w:val="52"/>
+          <w:szCs w:val="52"/>
+        </w:rPr>
+        <w:t>5</w:t>
+      </w:r>
+      <w:r>
+        <w:rPr>
+          <w:rFonts w:cs="B Nazanin"/>
+          <w:b/>
+          <w:bCs/>
+          <w:color w:val="C45911" w:themeColor="accent2" w:themeShade="BF"/>
+          <w:sz w:val="52"/>
+          <w:szCs w:val="52"/>
+        </w:rPr>
+        <w:t>:</w:t>
+      </w:r>
+      <w:r>
+        <w:rPr>
+          <w:rFonts w:cs="B Nazanin"/>
+          <w:b/>
+          <w:bCs/>
+          <w:color w:val="C45911" w:themeColor="accent2" w:themeShade="BF"/>
+          <w:sz w:val="52"/>
+          <w:szCs w:val="52"/>
+        </w:rPr>
+        <w:t>Do not mutate state in react.js</w:t>
+      </w:r>
+    </w:p>
+    <w:p>
+      <w:pPr>
+        <w:bidi/>
+        <w:rPr>
+          <w:rFonts w:cs="B Nazanin"/>
+          <w:sz w:val="40"/>
+          <w:szCs w:val="40"/>
+          <w:rtl/>
+          <w:lang w:bidi="fa-IR"/>
+        </w:rPr>
+      </w:pPr>
+    </w:p>
+    <w:p>
+      <w:pPr>
+        <w:bidi/>
+        <w:rPr>
+          <w:rFonts w:cs="B Nazanin"/>
+          <w:sz w:val="40"/>
+          <w:szCs w:val="40"/>
+          <w:rtl/>
+          <w:lang w:bidi="fa-IR"/>
+        </w:rPr>
+      </w:pPr>
+      <w:r>
+        <w:rPr>
+          <w:rFonts w:cs="B Nazanin" w:hint="cs"/>
+          <w:color w:val="FFFFFF" w:themeColor="background1"/>
+          <w:sz w:val="40"/>
+          <w:szCs w:val="40"/>
+          <w:highlight w:val="red"/>
+          <w:rtl/>
+          <w:lang w:bidi="fa-IR"/>
+        </w:rPr>
+        <w:t>نکته</w:t>
+      </w:r>
+      <w:r>
+        <w:rPr>
+          <w:rFonts w:cs="B Nazanin" w:hint="cs"/>
+          <w:sz w:val="40"/>
+          <w:szCs w:val="40"/>
+          <w:rtl/>
+          <w:lang w:bidi="fa-IR"/>
+        </w:rPr>
+        <w:t>:</w:t>
+      </w:r>
+    </w:p>
+    <w:p>
+      <w:pPr>
+        <w:bidi/>
+        <w:rPr>
+          <w:rFonts w:cs="B Nazanin"/>
+          <w:sz w:val="40"/>
+          <w:szCs w:val="40"/>
+          <w:rtl/>
+          <w:lang w:bidi="fa-IR"/>
+        </w:rPr>
+      </w:pPr>
+      <w:r>
+        <w:rPr>
+          <w:rFonts w:cs="B Nazanin" w:hint="cs"/>
+          <w:sz w:val="40"/>
+          <w:szCs w:val="40"/>
+          <w:rtl/>
+          <w:lang w:bidi="fa-IR"/>
+        </w:rPr>
+        <w:t xml:space="preserve">ما اجازه نداریم به صورت دستی </w:t>
+      </w:r>
+      <w:r>
+        <w:rPr>
+          <w:rFonts w:cs="B Nazanin"/>
+          <w:sz w:val="40"/>
+          <w:szCs w:val="40"/>
+          <w:lang w:bidi="fa-IR"/>
+        </w:rPr>
+        <w:t>state</w:t>
+      </w:r>
+      <w:r>
+        <w:rPr>
+          <w:rFonts w:cs="B Nazanin" w:hint="cs"/>
+          <w:sz w:val="40"/>
+          <w:szCs w:val="40"/>
+          <w:rtl/>
+          <w:lang w:bidi="fa-IR"/>
+        </w:rPr>
+        <w:t xml:space="preserve"> های خودمون رو تغییر بدیم.باید از </w:t>
+      </w:r>
+      <w:r>
+        <w:rPr>
+          <w:rFonts w:cs="B Nazanin"/>
+          <w:sz w:val="40"/>
+          <w:szCs w:val="40"/>
+          <w:u w:val="single"/>
+          <w:lang w:bidi="fa-IR"/>
+        </w:rPr>
+        <w:t>setter function</w:t>
+      </w:r>
+      <w:r>
+        <w:rPr>
+          <w:rFonts w:cs="B Nazanin" w:hint="cs"/>
+          <w:sz w:val="40"/>
+          <w:szCs w:val="40"/>
+          <w:rtl/>
+          <w:lang w:bidi="fa-IR"/>
+        </w:rPr>
+        <w:t>(</w:t>
+      </w:r>
+      <w:r>
+        <w:rPr>
+          <w:rFonts w:cs="B Nazanin"/>
+          <w:sz w:val="40"/>
+          <w:szCs w:val="40"/>
+          <w:lang w:bidi="fa-IR"/>
+        </w:rPr>
+        <w:t>setState func</w:t>
+      </w:r>
+      <w:r>
+        <w:rPr>
+          <w:rFonts w:cs="B Nazanin" w:hint="cs"/>
+          <w:sz w:val="40"/>
+          <w:szCs w:val="40"/>
+          <w:rtl/>
+          <w:lang w:bidi="fa-IR"/>
+        </w:rPr>
+        <w:t>)</w:t>
+      </w:r>
+      <w:r>
+        <w:rPr>
+          <w:rFonts w:cs="B Nazanin" w:hint="cs"/>
+          <w:sz w:val="40"/>
+          <w:szCs w:val="40"/>
+          <w:rtl/>
+          <w:lang w:bidi="fa-IR"/>
+        </w:rPr>
+        <w:t xml:space="preserve"> کمک بگیریم.</w:t>
+      </w:r>
+    </w:p>
+    <w:p>
+      <w:pPr>
+        <w:bidi/>
+        <w:rPr>
+          <w:rFonts w:cs="B Nazanin"/>
+          <w:sz w:val="40"/>
+          <w:szCs w:val="40"/>
+          <w:lang w:bidi="fa-IR"/>
+        </w:rPr>
+      </w:pPr>
+      <w:r>
+        <w:rPr>
+          <w:rFonts w:cs="B Nazanin"/>
+          <w:sz w:val="40"/>
+          <w:szCs w:val="40"/>
+          <w:lang w:bidi="fa-IR"/>
+        </w:rPr>
+        <w:t>State</w:t>
+      </w:r>
+      <w:r>
+        <w:rPr>
+          <w:rFonts w:cs="B Nazanin" w:hint="cs"/>
+          <w:sz w:val="40"/>
+          <w:szCs w:val="40"/>
+          <w:rtl/>
+          <w:lang w:bidi="fa-IR"/>
+        </w:rPr>
+        <w:t xml:space="preserve"> ها اگر تغییر کنن منجر به </w:t>
+      </w:r>
+      <w:r>
+        <w:rPr>
+          <w:rFonts w:cs="B Nazanin"/>
+          <w:sz w:val="40"/>
+          <w:szCs w:val="40"/>
+          <w:lang w:bidi="fa-IR"/>
+        </w:rPr>
+        <w:t>re-render</w:t>
+      </w:r>
+      <w:r>
+        <w:rPr>
+          <w:rFonts w:cs="B Nazanin" w:hint="cs"/>
+          <w:sz w:val="40"/>
+          <w:szCs w:val="40"/>
+          <w:rtl/>
+          <w:lang w:bidi="fa-IR"/>
+        </w:rPr>
+        <w:t xml:space="preserve"> شدن و در نهایت منجر به تغییر </w:t>
+      </w:r>
+      <w:r>
+        <w:rPr>
+          <w:rFonts w:cs="B Nazanin"/>
+          <w:sz w:val="40"/>
+          <w:szCs w:val="40"/>
+          <w:lang w:bidi="fa-IR"/>
+        </w:rPr>
+        <w:t>UI</w:t>
+      </w:r>
+      <w:r>
+        <w:rPr>
+          <w:rFonts w:cs="B Nazanin" w:hint="cs"/>
+          <w:sz w:val="40"/>
+          <w:szCs w:val="40"/>
+          <w:rtl/>
+          <w:lang w:bidi="fa-IR"/>
+        </w:rPr>
+        <w:t xml:space="preserve"> میشن.</w:t>
+      </w:r>
+    </w:p>
+    <w:p>
+      <w:pPr>
+        <w:bidi/>
+        <w:rPr>
+          <w:rFonts w:cs="B Nazanin" w:hint="cs"/>
+          <w:sz w:val="40"/>
+          <w:szCs w:val="40"/>
+          <w:rtl/>
+          <w:lang w:bidi="fa-IR"/>
+        </w:rPr>
+      </w:pPr>
+      <w:r>
+        <w:rPr>
+          <w:rFonts w:cs="B Nazanin" w:hint="cs"/>
+          <w:sz w:val="40"/>
+          <w:szCs w:val="40"/>
+          <w:highlight w:val="green"/>
+          <w:rtl/>
+          <w:lang w:bidi="fa-IR"/>
+        </w:rPr>
+        <w:t xml:space="preserve">حالا واقعا چرا نباید </w:t>
+      </w:r>
+      <w:r>
+        <w:rPr>
+          <w:rFonts w:cs="B Nazanin"/>
+          <w:sz w:val="40"/>
+          <w:szCs w:val="40"/>
+          <w:highlight w:val="green"/>
+          <w:lang w:bidi="fa-IR"/>
+        </w:rPr>
+        <w:t>mutate</w:t>
+      </w:r>
+      <w:r>
+        <w:rPr>
+          <w:rFonts w:cs="B Nazanin" w:hint="cs"/>
+          <w:sz w:val="40"/>
+          <w:szCs w:val="40"/>
+          <w:highlight w:val="green"/>
+          <w:rtl/>
+          <w:lang w:bidi="fa-IR"/>
+        </w:rPr>
+        <w:t xml:space="preserve"> کرد؟</w:t>
+      </w:r>
+    </w:p>
+    <w:p>
+      <w:pPr>
+        <w:bidi/>
+        <w:rPr>
+          <w:rFonts w:cs="B Nazanin"/>
+          <w:sz w:val="40"/>
+          <w:szCs w:val="40"/>
+          <w:rtl/>
+          <w:lang w:bidi="fa-IR"/>
+        </w:rPr>
+      </w:pPr>
+      <w:r>
+        <w:rPr>
+          <w:rFonts w:cs="B Nazanin"/>
+          <w:sz w:val="40"/>
+          <w:szCs w:val="40"/>
+          <w:lang w:bidi="fa-IR"/>
+        </w:rPr>
+        <w:t>Obj</w:t>
+      </w:r>
+      <w:r>
+        <w:rPr>
+          <w:rFonts w:cs="B Nazanin" w:hint="cs"/>
+          <w:sz w:val="40"/>
+          <w:szCs w:val="40"/>
+          <w:rtl/>
+          <w:lang w:bidi="fa-IR"/>
+        </w:rPr>
+        <w:t xml:space="preserve"> ها </w:t>
+      </w:r>
+      <w:r>
+        <w:rPr>
+          <w:rFonts w:cs="B Nazanin"/>
+          <w:sz w:val="40"/>
+          <w:szCs w:val="40"/>
+          <w:lang w:bidi="fa-IR"/>
+        </w:rPr>
+        <w:t>reference type</w:t>
+      </w:r>
+      <w:r>
+        <w:rPr>
+          <w:rFonts w:cs="B Nazanin" w:hint="cs"/>
+          <w:sz w:val="40"/>
+          <w:szCs w:val="40"/>
+          <w:rtl/>
+          <w:lang w:bidi="fa-IR"/>
+        </w:rPr>
+        <w:t xml:space="preserve"> هستند.وقتی آبجکت ما (</w:t>
+      </w:r>
+      <w:r>
+        <w:rPr>
+          <w:rFonts w:cs="B Nazanin"/>
+          <w:sz w:val="40"/>
+          <w:szCs w:val="40"/>
+          <w:lang w:bidi="fa-IR"/>
+        </w:rPr>
+        <w:t>state</w:t>
+      </w:r>
+      <w:r>
+        <w:rPr>
+          <w:rFonts w:cs="B Nazanin" w:hint="cs"/>
+          <w:sz w:val="40"/>
+          <w:szCs w:val="40"/>
+          <w:rtl/>
+          <w:lang w:bidi="fa-IR"/>
+        </w:rPr>
+        <w:t xml:space="preserve">) ما </w:t>
+      </w:r>
+      <w:r>
+        <w:rPr>
+          <w:rFonts w:cs="B Nazanin"/>
+          <w:sz w:val="40"/>
+          <w:szCs w:val="40"/>
+          <w:lang w:bidi="fa-IR"/>
+        </w:rPr>
+        <w:t>mutate</w:t>
+      </w:r>
+      <w:r>
+        <w:rPr>
+          <w:rFonts w:cs="B Nazanin" w:hint="cs"/>
+          <w:sz w:val="40"/>
+          <w:szCs w:val="40"/>
+          <w:rtl/>
+          <w:lang w:bidi="fa-IR"/>
+        </w:rPr>
+        <w:t xml:space="preserve"> میشه، رفرنس ما تغییر </w:t>
+      </w:r>
+      <w:r>
+        <w:rPr>
+          <w:rFonts w:cs="B Nazanin" w:hint="cs"/>
+          <w:sz w:val="40"/>
+          <w:szCs w:val="40"/>
+          <w:rtl/>
+          <w:lang w:bidi="fa-IR"/>
+        </w:rPr>
+        <w:t>نمیکنه</w:t>
+      </w:r>
+      <w:r>
+        <w:rPr>
+          <w:rFonts w:cs="B Nazanin" w:hint="cs"/>
+          <w:sz w:val="40"/>
+          <w:szCs w:val="40"/>
+          <w:rtl/>
+          <w:lang w:bidi="fa-IR"/>
+        </w:rPr>
+        <w:t xml:space="preserve"> و وقتی ما یک پراپرتی اون رو تغییر میدیم ولی رفرنس اون آبجکت ثابت هست و همون رفرنس قبلی رو داره.</w:t>
+      </w:r>
+    </w:p>
+    <w:p>
+      <w:pPr>
+        <w:bidi/>
+        <w:rPr>
+          <w:rFonts w:cs="B Nazanin"/>
+          <w:sz w:val="40"/>
+          <w:szCs w:val="40"/>
+          <w:rtl/>
+          <w:lang w:bidi="fa-IR"/>
+        </w:rPr>
+      </w:pPr>
+      <w:r>
+        <w:rPr>
+          <w:rFonts w:cs="B Nazanin" w:hint="cs"/>
+          <w:sz w:val="40"/>
+          <w:szCs w:val="40"/>
+          <w:highlight w:val="green"/>
+          <w:rtl/>
+          <w:lang w:bidi="fa-IR"/>
+        </w:rPr>
+        <w:t>راه حل چیه؟</w:t>
+      </w:r>
+    </w:p>
+    <w:p>
+      <w:pPr>
+        <w:bidi/>
+        <w:rPr>
+          <w:rFonts w:cs="B Nazanin"/>
+          <w:sz w:val="40"/>
+          <w:szCs w:val="40"/>
+          <w:rtl/>
+          <w:lang w:bidi="fa-IR"/>
+        </w:rPr>
+      </w:pPr>
+      <w:r>
+        <w:rPr>
+          <w:rFonts w:cs="B Nazanin" w:hint="cs"/>
+          <w:sz w:val="40"/>
+          <w:szCs w:val="40"/>
+          <w:rtl/>
+          <w:lang w:bidi="fa-IR"/>
+        </w:rPr>
+        <w:t xml:space="preserve">وقتی ما یک </w:t>
+      </w:r>
+      <w:r>
+        <w:rPr>
+          <w:rFonts w:cs="B Nazanin"/>
+          <w:sz w:val="40"/>
+          <w:szCs w:val="40"/>
+          <w:lang w:bidi="fa-IR"/>
+        </w:rPr>
+        <w:t>property</w:t>
+      </w:r>
+      <w:r>
+        <w:rPr>
+          <w:rFonts w:cs="B Nazanin" w:hint="cs"/>
+          <w:sz w:val="40"/>
+          <w:szCs w:val="40"/>
+          <w:rtl/>
+          <w:lang w:bidi="fa-IR"/>
+        </w:rPr>
+        <w:t xml:space="preserve"> از یک </w:t>
+      </w:r>
+      <w:r>
+        <w:rPr>
+          <w:rFonts w:cs="B Nazanin"/>
+          <w:sz w:val="40"/>
+          <w:szCs w:val="40"/>
+          <w:lang w:bidi="fa-IR"/>
+        </w:rPr>
+        <w:t>obj</w:t>
+      </w:r>
+      <w:r>
+        <w:rPr>
+          <w:rFonts w:cs="B Nazanin" w:hint="cs"/>
+          <w:sz w:val="40"/>
+          <w:szCs w:val="40"/>
+          <w:rtl/>
+          <w:lang w:bidi="fa-IR"/>
+        </w:rPr>
+        <w:t xml:space="preserve"> رو </w:t>
+      </w:r>
+      <w:r>
+        <w:rPr>
+          <w:rFonts w:cs="B Nazanin"/>
+          <w:sz w:val="40"/>
+          <w:szCs w:val="40"/>
+          <w:lang w:bidi="fa-IR"/>
+        </w:rPr>
+        <w:t>mutate</w:t>
+      </w:r>
+      <w:r>
+        <w:rPr>
+          <w:rFonts w:cs="B Nazanin" w:hint="cs"/>
+          <w:sz w:val="40"/>
+          <w:szCs w:val="40"/>
+          <w:rtl/>
+          <w:lang w:bidi="fa-IR"/>
+        </w:rPr>
+        <w:t xml:space="preserve"> میکنیم فقط داریم </w:t>
+      </w:r>
+      <w:r>
+        <w:rPr>
+          <w:rFonts w:cs="B Nazanin"/>
+          <w:sz w:val="40"/>
+          <w:szCs w:val="40"/>
+          <w:lang w:bidi="fa-IR"/>
+        </w:rPr>
+        <w:t>property</w:t>
+      </w:r>
+      <w:r>
+        <w:rPr>
+          <w:rFonts w:cs="B Nazanin" w:hint="cs"/>
+          <w:sz w:val="40"/>
+          <w:szCs w:val="40"/>
+          <w:rtl/>
+          <w:lang w:bidi="fa-IR"/>
+        </w:rPr>
+        <w:t xml:space="preserve"> هاش رو تغییر میدیم و</w:t>
+      </w:r>
+      <w:r>
+        <w:rPr>
+          <w:rFonts w:cs="B Nazanin" w:hint="cs"/>
+          <w:sz w:val="40"/>
+          <w:szCs w:val="40"/>
+          <w:rtl/>
+          <w:lang w:bidi="fa-IR"/>
+        </w:rPr>
+        <w:t xml:space="preserve"> بنابراین</w:t>
+      </w:r>
+      <w:r>
+        <w:rPr>
+          <w:rFonts w:cs="B Nazanin" w:hint="cs"/>
+          <w:sz w:val="40"/>
+          <w:szCs w:val="40"/>
+          <w:rtl/>
+          <w:lang w:bidi="fa-IR"/>
+        </w:rPr>
+        <w:t xml:space="preserve"> رفرنس تغییر نمیکنه.</w:t>
+      </w:r>
+    </w:p>
+    <w:p>
+      <w:pPr>
+        <w:bidi/>
+        <w:rPr>
+          <w:rFonts w:cs="B Nazanin"/>
+          <w:sz w:val="40"/>
+          <w:szCs w:val="40"/>
+          <w:rtl/>
+          <w:lang w:bidi="fa-IR"/>
+        </w:rPr>
+      </w:pPr>
+      <w:r>
+        <w:rPr>
+          <w:rFonts w:cs="B Nazanin" w:hint="cs"/>
+          <w:sz w:val="40"/>
+          <w:szCs w:val="40"/>
+          <w:rtl/>
+          <w:lang w:bidi="fa-IR"/>
+        </w:rPr>
+        <w:t xml:space="preserve">برای اینکه </w:t>
+      </w:r>
+      <w:r>
+        <w:rPr>
+          <w:rFonts w:cs="B Nazanin"/>
+          <w:sz w:val="40"/>
+          <w:szCs w:val="40"/>
+          <w:lang w:bidi="fa-IR"/>
+        </w:rPr>
+        <w:t>Re-render</w:t>
+      </w:r>
+      <w:r>
+        <w:rPr>
+          <w:rFonts w:cs="B Nazanin" w:hint="cs"/>
+          <w:sz w:val="40"/>
+          <w:szCs w:val="40"/>
+          <w:rtl/>
+          <w:lang w:bidi="fa-IR"/>
+        </w:rPr>
+        <w:t xml:space="preserve"> اتفاق بیوفته تو بحث </w:t>
+      </w:r>
+      <w:r>
+        <w:rPr>
+          <w:rFonts w:cs="B Nazanin"/>
+          <w:sz w:val="40"/>
+          <w:szCs w:val="40"/>
+          <w:lang w:bidi="fa-IR"/>
+        </w:rPr>
+        <w:t>obj</w:t>
+      </w:r>
+      <w:r>
+        <w:rPr>
+          <w:rFonts w:cs="B Nazanin" w:hint="cs"/>
+          <w:sz w:val="40"/>
+          <w:szCs w:val="40"/>
+          <w:rtl/>
+          <w:lang w:bidi="fa-IR"/>
+        </w:rPr>
+        <w:t xml:space="preserve"> ها و </w:t>
+      </w:r>
+      <w:r>
+        <w:rPr>
+          <w:rFonts w:cs="B Nazanin"/>
+          <w:sz w:val="40"/>
+          <w:szCs w:val="40"/>
+          <w:lang w:bidi="fa-IR"/>
+        </w:rPr>
+        <w:t>Array</w:t>
+      </w:r>
+      <w:r>
+        <w:rPr>
+          <w:rFonts w:cs="B Nazanin" w:hint="cs"/>
+          <w:sz w:val="40"/>
+          <w:szCs w:val="40"/>
+          <w:rtl/>
+          <w:lang w:bidi="fa-IR"/>
+        </w:rPr>
+        <w:t xml:space="preserve"> ها ما باید یک </w:t>
+      </w:r>
+      <w:r>
+        <w:rPr>
+          <w:rFonts w:cs="B Nazanin"/>
+          <w:sz w:val="40"/>
+          <w:szCs w:val="40"/>
+          <w:lang w:bidi="fa-IR"/>
+        </w:rPr>
+        <w:t>Obj</w:t>
+      </w:r>
+      <w:r>
+        <w:rPr>
+          <w:rFonts w:cs="B Nazanin" w:hint="cs"/>
+          <w:sz w:val="40"/>
+          <w:szCs w:val="40"/>
+          <w:rtl/>
+          <w:lang w:bidi="fa-IR"/>
+        </w:rPr>
+        <w:t xml:space="preserve"> یا یک </w:t>
+      </w:r>
+      <w:r>
+        <w:rPr>
+          <w:rFonts w:cs="B Nazanin"/>
+          <w:sz w:val="40"/>
+          <w:szCs w:val="40"/>
+          <w:lang w:bidi="fa-IR"/>
+        </w:rPr>
+        <w:t>array</w:t>
+      </w:r>
+      <w:r>
+        <w:rPr>
+          <w:rFonts w:cs="B Nazanin" w:hint="cs"/>
+          <w:sz w:val="40"/>
+          <w:szCs w:val="40"/>
+          <w:rtl/>
+          <w:lang w:bidi="fa-IR"/>
+        </w:rPr>
+        <w:t xml:space="preserve"> جدید ایجاد کنیم که یک دیتای جدید با یک رفرنس جدید ساخته بشه.</w:t>
+      </w:r>
+    </w:p>
+    <w:p>
+      <w:pPr>
+        <w:bidi/>
+        <w:rPr>
+          <w:rFonts w:cs="B Nazanin" w:hint="cs"/>
+          <w:sz w:val="40"/>
+          <w:szCs w:val="40"/>
+          <w:rtl/>
+          <w:lang w:bidi="fa-IR"/>
+        </w:rPr>
+      </w:pPr>
+      <w:r>
+        <w:rPr>
+          <w:rFonts w:cs="B Nazanin" w:hint="cs"/>
+          <w:sz w:val="40"/>
+          <w:szCs w:val="40"/>
+          <w:rtl/>
+          <w:lang w:bidi="fa-IR"/>
+        </w:rPr>
+        <w:lastRenderedPageBreak/>
+        <w:t xml:space="preserve"> </w:t>
       </w:r>
     </w:p>
     <w:sectPr>
@@ -5145,6 +6354,7 @@
   <w:style w:type="character" w:default="1" w:styleId="DefaultParagraphFont">
     <w:name w:val="Default Paragraph Font"/>
     <w:uiPriority w:val="1"/>
+    <w:semiHidden/>
     <w:unhideWhenUsed/>
   </w:style>
   <w:style w:type="table" w:default="1" w:styleId="TableNormal">

</xml_diff>

<commit_message>
S02-E06:Update state based on previous state in React.js
</commit_message>
<xml_diff>
--- a/MUI-Tabs/My-Notes/session 2.docx
+++ b/MUI-Tabs/My-Notes/session 2.docx
@@ -5391,7 +5391,7 @@
       <w:pPr>
         <w:bidi/>
         <w:rPr>
-          <w:rFonts w:cs="B Nazanin" w:hint="cs"/>
+          <w:rFonts w:cs="B Nazanin"/>
           <w:sz w:val="40"/>
           <w:szCs w:val="40"/>
           <w:rtl/>
@@ -5657,27 +5657,7 @@
           <w:rtl/>
           <w:lang w:bidi="fa-IR"/>
         </w:rPr>
-        <w:t xml:space="preserve"> هاش رو تغییر میدیم و</w:t>
-      </w:r>
-      <w:r>
-        <w:rPr>
-          <w:rFonts w:cs="B Nazanin" w:hint="cs"/>
-          <w:sz w:val="40"/>
-          <w:szCs w:val="40"/>
-          <w:rtl/>
-          <w:lang w:bidi="fa-IR"/>
-        </w:rPr>
-        <w:t xml:space="preserve"> بنابراین</w:t>
-      </w:r>
-      <w:r>
-        <w:rPr>
-          <w:rFonts w:cs="B Nazanin" w:hint="cs"/>
-          <w:sz w:val="40"/>
-          <w:szCs w:val="40"/>
-          <w:rtl/>
-          <w:lang w:bidi="fa-IR"/>
-        </w:rPr>
-        <w:t xml:space="preserve"> رفرنس تغییر نمیکنه.</w:t>
+        <w:t xml:space="preserve"> هاش رو تغییر میدیم و بنابراین رفرنس تغییر نمیکنه.</w:t>
       </w:r>
     </w:p>
     <w:p>
@@ -5800,25 +5780,899 @@
     <w:p>
       <w:pPr>
         <w:bidi/>
-        <w:rPr>
-          <w:rFonts w:cs="B Nazanin" w:hint="cs"/>
-          <w:sz w:val="40"/>
-          <w:szCs w:val="40"/>
-          <w:rtl/>
-          <w:lang w:bidi="fa-IR"/>
-        </w:rPr>
-      </w:pPr>
-      <w:r>
-        <w:rPr>
-          <w:rFonts w:cs="B Nazanin" w:hint="cs"/>
-          <w:sz w:val="40"/>
-          <w:szCs w:val="40"/>
+        <w:jc w:val="right"/>
+        <w:rPr>
+          <w:rFonts w:cs="B Nazanin"/>
+          <w:b/>
+          <w:bCs/>
+          <w:color w:val="C45911" w:themeColor="accent2" w:themeShade="BF"/>
+          <w:sz w:val="52"/>
+          <w:szCs w:val="52"/>
+          <w:lang w:bidi="fa-IR"/>
+        </w:rPr>
+      </w:pPr>
+      <w:r>
+        <w:rPr>
+          <w:rFonts w:cs="B Nazanin" w:hint="cs"/>
+          <w:b/>
+          <w:bCs/>
+          <w:color w:val="C45911" w:themeColor="accent2" w:themeShade="BF"/>
+          <w:sz w:val="52"/>
+          <w:szCs w:val="52"/>
           <w:rtl/>
           <w:lang w:bidi="fa-IR"/>
         </w:rPr>
         <w:lastRenderedPageBreak/>
         <w:t xml:space="preserve"> </w:t>
       </w:r>
+      <w:r>
+        <w:rPr>
+          <w:rFonts w:cs="B Nazanin"/>
+          <w:b/>
+          <w:bCs/>
+          <w:color w:val="C45911" w:themeColor="accent2" w:themeShade="BF"/>
+          <w:sz w:val="52"/>
+          <w:szCs w:val="52"/>
+          <w:lang w:bidi="fa-IR"/>
+        </w:rPr>
+        <w:t>S0</w:t>
+      </w:r>
+      <w:r>
+        <w:rPr>
+          <w:rFonts w:cs="B Nazanin"/>
+          <w:b/>
+          <w:bCs/>
+          <w:color w:val="C45911" w:themeColor="accent2" w:themeShade="BF"/>
+          <w:sz w:val="52"/>
+          <w:szCs w:val="52"/>
+          <w:lang w:bidi="fa-IR"/>
+        </w:rPr>
+        <w:t>2</w:t>
+      </w:r>
+      <w:r>
+        <w:rPr>
+          <w:rFonts w:cs="B Nazanin"/>
+          <w:b/>
+          <w:bCs/>
+          <w:color w:val="C45911" w:themeColor="accent2" w:themeShade="BF"/>
+          <w:sz w:val="52"/>
+          <w:szCs w:val="52"/>
+          <w:lang w:bidi="fa-IR"/>
+        </w:rPr>
+        <w:t>-E06:Update state based on previous state in React.js</w:t>
+      </w:r>
+    </w:p>
+    <w:p>
+      <w:pPr>
+        <w:bidi/>
+        <w:rPr>
+          <w:rFonts w:cs="B Nazanin"/>
+          <w:b/>
+          <w:bCs/>
+          <w:color w:val="C45911" w:themeColor="accent2" w:themeShade="BF"/>
+          <w:sz w:val="52"/>
+          <w:szCs w:val="52"/>
+          <w:lang w:bidi="fa-IR"/>
+        </w:rPr>
+      </w:pPr>
+    </w:p>
+    <w:p>
+      <w:pPr>
+        <w:bidi/>
+        <w:rPr>
+          <w:rFonts w:cs="Calibri"/>
+          <w:sz w:val="40"/>
+          <w:szCs w:val="40"/>
+          <w:rtl/>
+          <w:lang w:bidi="fa-IR"/>
+        </w:rPr>
+      </w:pPr>
+      <w:r>
+        <w:rPr>
+          <w:rFonts w:cs="B Nazanin"/>
+          <w:sz w:val="40"/>
+          <w:szCs w:val="40"/>
+          <w:lang w:bidi="fa-IR"/>
+        </w:rPr>
+        <w:t>setState</w:t>
+      </w:r>
+      <w:r>
+        <w:rPr>
+          <w:rFonts w:cs="B Nazanin" w:hint="cs"/>
+          <w:sz w:val="40"/>
+          <w:szCs w:val="40"/>
+          <w:rtl/>
+          <w:lang w:bidi="fa-IR"/>
+        </w:rPr>
+        <w:t xml:space="preserve"> هایی که مینویسیم </w:t>
+      </w:r>
+      <w:r>
+        <w:rPr>
+          <w:rFonts w:cs="B Nazanin"/>
+          <w:sz w:val="40"/>
+          <w:szCs w:val="40"/>
+          <w:lang w:bidi="fa-IR"/>
+        </w:rPr>
+        <w:t>Async</w:t>
+      </w:r>
+      <w:r>
+        <w:rPr>
+          <w:rFonts w:cs="B Nazanin" w:hint="cs"/>
+          <w:sz w:val="40"/>
+          <w:szCs w:val="40"/>
+          <w:rtl/>
+          <w:lang w:bidi="fa-IR"/>
+        </w:rPr>
+        <w:t xml:space="preserve"> هستند.</w:t>
+      </w:r>
+      <w:r>
+        <w:rPr>
+          <w:rFonts w:cs="B Nazanin" w:hint="cs"/>
+          <w:sz w:val="40"/>
+          <w:szCs w:val="40"/>
+          <w:rtl/>
+          <w:lang w:bidi="fa-IR"/>
+        </w:rPr>
+        <w:t xml:space="preserve"> یعنی در آنِ واحد انجام نمیشن.</w:t>
+      </w:r>
+    </w:p>
+    <w:p>
+      <w:pPr>
+        <w:bidi/>
+        <w:rPr>
+          <w:rFonts w:cs="B Nazanin"/>
+          <w:sz w:val="40"/>
+          <w:szCs w:val="40"/>
+          <w:rtl/>
+          <w:lang w:bidi="fa-IR"/>
+        </w:rPr>
+      </w:pPr>
+      <w:r>
+        <w:rPr>
+          <w:rFonts w:cs="B Nazanin" w:hint="cs"/>
+          <w:color w:val="FFFFFF" w:themeColor="background1"/>
+          <w:sz w:val="40"/>
+          <w:szCs w:val="40"/>
+          <w:highlight w:val="red"/>
+          <w:rtl/>
+          <w:lang w:bidi="fa-IR"/>
+        </w:rPr>
+        <w:t>نکته</w:t>
+      </w:r>
+      <w:r>
+        <w:rPr>
+          <w:rFonts w:cs="B Nazanin" w:hint="cs"/>
+          <w:sz w:val="40"/>
+          <w:szCs w:val="40"/>
+          <w:rtl/>
+          <w:lang w:bidi="fa-IR"/>
+        </w:rPr>
+        <w:t>:</w:t>
+      </w:r>
+    </w:p>
+    <w:p>
+      <w:pPr>
+        <w:bidi/>
+        <w:rPr>
+          <w:rFonts w:cs="B Nazanin"/>
+          <w:sz w:val="40"/>
+          <w:szCs w:val="40"/>
+          <w:rtl/>
+          <w:lang w:bidi="fa-IR"/>
+        </w:rPr>
+      </w:pPr>
+      <w:r>
+        <w:rPr>
+          <w:rFonts w:cs="B Nazanin" w:hint="cs"/>
+          <w:noProof/>
+          <w:sz w:val="40"/>
+          <w:szCs w:val="40"/>
+          <w:rtl/>
+          <w:lang w:val="fa-IR" w:bidi="fa-IR"/>
+        </w:rPr>
+        <mc:AlternateContent>
+          <mc:Choice Requires="wpi">
+            <w:drawing>
+              <wp:anchor distT="0" distB="0" distL="114300" distR="114300" simplePos="0" relativeHeight="251661312" behindDoc="0" locked="0" layoutInCell="1" allowOverlap="1" wp14:anchorId="13F57DEA" wp14:editId="3836C368">
+                <wp:simplePos x="0" y="0"/>
+                <wp:positionH relativeFrom="column">
+                  <wp:posOffset>-1905270</wp:posOffset>
+                </wp:positionH>
+                <wp:positionV relativeFrom="paragraph">
+                  <wp:posOffset>289290</wp:posOffset>
+                </wp:positionV>
+                <wp:extent cx="360" cy="360"/>
+                <wp:effectExtent l="38100" t="38100" r="38100" b="38100"/>
+                <wp:wrapNone/>
+                <wp:docPr id="823554243" name="Ink 3"/>
+                <wp:cNvGraphicFramePr/>
+                <a:graphic xmlns:a="http://schemas.openxmlformats.org/drawingml/2006/main">
+                  <a:graphicData uri="http://schemas.microsoft.com/office/word/2010/wordprocessingInk">
+                    <w14:contentPart bwMode="auto" r:id="rId5">
+                      <w14:nvContentPartPr>
+                        <w14:cNvContentPartPr/>
+                      </w14:nvContentPartPr>
+                      <w14:xfrm>
+                        <a:off x="0" y="0"/>
+                        <a:ext cx="360" cy="360"/>
+                      </w14:xfrm>
+                    </w14:contentPart>
+                  </a:graphicData>
+                </a:graphic>
+              </wp:anchor>
+            </w:drawing>
+          </mc:Choice>
+          <mc:Fallback>
+            <w:pict>
+              <v:shapetype w14:anchorId="0ED66CFA" id="_x0000_t75" coordsize="21600,21600" o:spt="75" o:preferrelative="t" path="m@4@5l@4@11@9@11@9@5xe" filled="f" stroked="f">
+                <v:stroke joinstyle="miter"/>
+                <v:formulas>
+                  <v:f eqn="if lineDrawn pixelLineWidth 0"/>
+                  <v:f eqn="sum @0 1 0"/>
+                  <v:f eqn="sum 0 0 @1"/>
+                  <v:f eqn="prod @2 1 2"/>
+                  <v:f eqn="prod @3 21600 pixelWidth"/>
+                  <v:f eqn="prod @3 21600 pixelHeight"/>
+                  <v:f eqn="sum @0 0 1"/>
+                  <v:f eqn="prod @6 1 2"/>
+                  <v:f eqn="prod @7 21600 pixelWidth"/>
+                  <v:f eqn="sum @8 21600 0"/>
+                  <v:f eqn="prod @7 21600 pixelHeight"/>
+                  <v:f eqn="sum @10 21600 0"/>
+                </v:formulas>
+                <v:path o:extrusionok="f" gradientshapeok="t" o:connecttype="rect"/>
+                <o:lock v:ext="edit" aspectratio="t"/>
+              </v:shapetype>
+              <v:shape id="Ink 3" o:spid="_x0000_s1026" type="#_x0000_t75" style="position:absolute;margin-left:-150.5pt;margin-top:22.3pt;width:1.05pt;height:1.05pt;z-index:251661312;visibility:visible;mso-wrap-style:square;mso-wrap-distance-left:9pt;mso-wrap-distance-top:0;mso-wrap-distance-right:9pt;mso-wrap-distance-bottom:0;mso-position-horizontal:absolute;mso-position-horizontal-relative:text;mso-position-vertical:absolute;mso-position-vertical-relative:text" o:gfxdata="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">
+                <v:imagedata r:id="rId6" o:title=""/>
+              </v:shape>
+            </w:pict>
+          </mc:Fallback>
+        </mc:AlternateContent>
+      </w:r>
+      <w:r>
+        <w:rPr>
+          <w:rFonts w:cs="B Nazanin" w:hint="cs"/>
+          <w:sz w:val="40"/>
+          <w:szCs w:val="40"/>
+          <w:rtl/>
+          <w:lang w:bidi="fa-IR"/>
+        </w:rPr>
+        <w:t xml:space="preserve">وقتی مقدار </w:t>
+      </w:r>
+      <w:r>
+        <w:rPr>
+          <w:rFonts w:cs="B Nazanin"/>
+          <w:sz w:val="40"/>
+          <w:szCs w:val="40"/>
+          <w:u w:val="single"/>
+          <w:lang w:bidi="fa-IR"/>
+        </w:rPr>
+        <w:t>state</w:t>
+      </w:r>
+      <w:r>
+        <w:rPr>
+          <w:rFonts w:cs="B Nazanin" w:hint="cs"/>
+          <w:sz w:val="40"/>
+          <w:szCs w:val="40"/>
+          <w:u w:val="single"/>
+          <w:rtl/>
+          <w:lang w:bidi="fa-IR"/>
+        </w:rPr>
+        <w:t xml:space="preserve"> بعدی</w:t>
+      </w:r>
+      <w:r>
+        <w:rPr>
+          <w:rFonts w:cs="B Nazanin" w:hint="cs"/>
+          <w:sz w:val="40"/>
+          <w:szCs w:val="40"/>
+          <w:rtl/>
+          <w:lang w:bidi="fa-IR"/>
+        </w:rPr>
+        <w:t xml:space="preserve"> به </w:t>
+      </w:r>
+      <w:r>
+        <w:rPr>
+          <w:rFonts w:cs="B Nazanin"/>
+          <w:sz w:val="40"/>
+          <w:szCs w:val="40"/>
+          <w:u w:val="single"/>
+          <w:lang w:bidi="fa-IR"/>
+        </w:rPr>
+        <w:t>state</w:t>
+      </w:r>
+      <w:r>
+        <w:rPr>
+          <w:rFonts w:cs="B Nazanin" w:hint="cs"/>
+          <w:sz w:val="40"/>
+          <w:szCs w:val="40"/>
+          <w:u w:val="single"/>
+          <w:rtl/>
+          <w:lang w:bidi="fa-IR"/>
+        </w:rPr>
+        <w:t xml:space="preserve"> قبلی</w:t>
+      </w:r>
+      <w:r>
+        <w:rPr>
+          <w:rFonts w:cs="B Nazanin" w:hint="cs"/>
+          <w:sz w:val="40"/>
+          <w:szCs w:val="40"/>
+          <w:rtl/>
+          <w:lang w:bidi="fa-IR"/>
+        </w:rPr>
+        <w:t xml:space="preserve"> وابسته است، باید بیایم از روش </w:t>
+      </w:r>
+      <w:r>
+        <w:rPr>
+          <w:rFonts w:cs="B Nazanin"/>
+          <w:sz w:val="40"/>
+          <w:szCs w:val="40"/>
+          <w:highlight w:val="darkYellow"/>
+          <w:lang w:bidi="fa-IR"/>
+        </w:rPr>
+        <w:t>callback method</w:t>
+      </w:r>
+      <w:r>
+        <w:rPr>
+          <w:rFonts w:cs="B Nazanin" w:hint="cs"/>
+          <w:sz w:val="40"/>
+          <w:szCs w:val="40"/>
+          <w:rtl/>
+          <w:lang w:bidi="fa-IR"/>
+        </w:rPr>
+        <w:t xml:space="preserve"> استفاده کنیم.</w:t>
+      </w:r>
+    </w:p>
+    <w:p>
+      <w:pPr>
+        <w:bidi/>
+        <w:rPr>
+          <w:rFonts w:cs="B Nazanin"/>
+          <w:sz w:val="40"/>
+          <w:szCs w:val="40"/>
+          <w:rtl/>
+          <w:lang w:bidi="fa-IR"/>
+        </w:rPr>
+      </w:pPr>
+      <w:r>
+        <w:rPr>
+          <w:rFonts w:cs="B Nazanin"/>
+          <w:noProof/>
+          <w:sz w:val="40"/>
+          <w:szCs w:val="40"/>
+          <w:rtl/>
+          <w:lang w:val="fa-IR" w:bidi="fa-IR"/>
+        </w:rPr>
+        <mc:AlternateContent>
+          <mc:Choice Requires="wpi">
+            <w:drawing>
+              <wp:anchor distT="0" distB="0" distL="114300" distR="114300" simplePos="0" relativeHeight="251665408" behindDoc="0" locked="0" layoutInCell="1" allowOverlap="1" wp14:anchorId="4696EA1D" wp14:editId="5325369B">
+                <wp:simplePos x="0" y="0"/>
+                <wp:positionH relativeFrom="column">
+                  <wp:posOffset>7609840</wp:posOffset>
+                </wp:positionH>
+                <wp:positionV relativeFrom="paragraph">
+                  <wp:posOffset>2098675</wp:posOffset>
+                </wp:positionV>
+                <wp:extent cx="360" cy="360"/>
+                <wp:effectExtent l="38100" t="38100" r="38100" b="38100"/>
+                <wp:wrapNone/>
+                <wp:docPr id="1431415673" name="Ink 7"/>
+                <wp:cNvGraphicFramePr/>
+                <a:graphic xmlns:a="http://schemas.openxmlformats.org/drawingml/2006/main">
+                  <a:graphicData uri="http://schemas.microsoft.com/office/word/2010/wordprocessingInk">
+                    <w14:contentPart bwMode="auto" r:id="rId7">
+                      <w14:nvContentPartPr>
+                        <w14:cNvContentPartPr/>
+                      </w14:nvContentPartPr>
+                      <w14:xfrm>
+                        <a:off x="0" y="0"/>
+                        <a:ext cx="360" cy="360"/>
+                      </w14:xfrm>
+                    </w14:contentPart>
+                  </a:graphicData>
+                </a:graphic>
+              </wp:anchor>
+            </w:drawing>
+          </mc:Choice>
+          <mc:Fallback>
+            <w:pict>
+              <v:shape w14:anchorId="6F2C7C77" id="Ink 7" o:spid="_x0000_s1026" type="#_x0000_t75" style="position:absolute;margin-left:598.7pt;margin-top:164.75pt;width:1.05pt;height:1.05pt;z-index:251665408;visibility:visible;mso-wrap-style:square;mso-wrap-distance-left:9pt;mso-wrap-distance-top:0;mso-wrap-distance-right:9pt;mso-wrap-distance-bottom:0;mso-position-horizontal:absolute;mso-position-horizontal-relative:text;mso-position-vertical:absolute;mso-position-vertical-relative:text" o:gfxdata="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">
+                <v:imagedata r:id="rId8" o:title=""/>
+              </v:shape>
+            </w:pict>
+          </mc:Fallback>
+        </mc:AlternateContent>
+      </w:r>
+      <w:r>
+        <w:rPr>
+          <w:rFonts w:cs="B Nazanin"/>
+          <w:noProof/>
+          <w:sz w:val="40"/>
+          <w:szCs w:val="40"/>
+          <w:rtl/>
+          <w:lang w:val="fa-IR" w:bidi="fa-IR"/>
+        </w:rPr>
+        <mc:AlternateContent>
+          <mc:Choice Requires="wpi">
+            <w:drawing>
+              <wp:anchor distT="0" distB="0" distL="114300" distR="114300" simplePos="0" relativeHeight="251662336" behindDoc="0" locked="0" layoutInCell="1" allowOverlap="1" wp14:anchorId="7F9D927F" wp14:editId="6F61BBBA">
+                <wp:simplePos x="0" y="0"/>
+                <wp:positionH relativeFrom="column">
+                  <wp:posOffset>-305070</wp:posOffset>
+                </wp:positionH>
+                <wp:positionV relativeFrom="paragraph">
+                  <wp:posOffset>489450</wp:posOffset>
+                </wp:positionV>
+                <wp:extent cx="360" cy="360"/>
+                <wp:effectExtent l="38100" t="38100" r="38100" b="38100"/>
+                <wp:wrapNone/>
+                <wp:docPr id="1901321014" name="Ink 4"/>
+                <wp:cNvGraphicFramePr/>
+                <a:graphic xmlns:a="http://schemas.openxmlformats.org/drawingml/2006/main">
+                  <a:graphicData uri="http://schemas.microsoft.com/office/word/2010/wordprocessingInk">
+                    <w14:contentPart bwMode="auto" r:id="rId9">
+                      <w14:nvContentPartPr>
+                        <w14:cNvContentPartPr/>
+                      </w14:nvContentPartPr>
+                      <w14:xfrm>
+                        <a:off x="0" y="0"/>
+                        <a:ext cx="360" cy="360"/>
+                      </w14:xfrm>
+                    </w14:contentPart>
+                  </a:graphicData>
+                </a:graphic>
+              </wp:anchor>
+            </w:drawing>
+          </mc:Choice>
+          <mc:Fallback>
+            <w:pict>
+              <v:shape w14:anchorId="552A407A" id="Ink 4" o:spid="_x0000_s1026" type="#_x0000_t75" style="position:absolute;margin-left:-24.5pt;margin-top:38.05pt;width:1.05pt;height:1.05pt;z-index:251662336;visibility:visible;mso-wrap-style:square;mso-wrap-distance-left:9pt;mso-wrap-distance-top:0;mso-wrap-distance-right:9pt;mso-wrap-distance-bottom:0;mso-position-horizontal:absolute;mso-position-horizontal-relative:text;mso-position-vertical:absolute;mso-position-vertical-relative:text" o:gfxdata="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">
+                <v:imagedata r:id="rId6" o:title=""/>
+              </v:shape>
+            </w:pict>
+          </mc:Fallback>
+        </mc:AlternateContent>
+      </w:r>
+      <w:r>
+        <w:rPr>
+          <w:rFonts w:cs="B Nazanin"/>
+          <w:noProof/>
+          <w:sz w:val="40"/>
+          <w:szCs w:val="40"/>
+          <w:rtl/>
+          <w:lang w:val="fa-IR" w:bidi="fa-IR"/>
+        </w:rPr>
+        <mc:AlternateContent>
+          <mc:Choice Requires="wpi">
+            <w:drawing>
+              <wp:anchor distT="0" distB="0" distL="114300" distR="114300" simplePos="0" relativeHeight="251660288" behindDoc="0" locked="0" layoutInCell="1" allowOverlap="1" wp14:anchorId="79D8AE97" wp14:editId="136BC183">
+                <wp:simplePos x="0" y="0"/>
+                <wp:positionH relativeFrom="column">
+                  <wp:posOffset>3206730</wp:posOffset>
+                </wp:positionH>
+                <wp:positionV relativeFrom="paragraph">
+                  <wp:posOffset>2356410</wp:posOffset>
+                </wp:positionV>
+                <wp:extent cx="776160" cy="1657440"/>
+                <wp:effectExtent l="38100" t="38100" r="43180" b="38100"/>
+                <wp:wrapNone/>
+                <wp:docPr id="1029979962" name="Ink 2"/>
+                <wp:cNvGraphicFramePr/>
+                <a:graphic xmlns:a="http://schemas.openxmlformats.org/drawingml/2006/main">
+                  <a:graphicData uri="http://schemas.microsoft.com/office/word/2010/wordprocessingInk">
+                    <w14:contentPart bwMode="auto" r:id="rId10">
+                      <w14:nvContentPartPr>
+                        <w14:cNvContentPartPr/>
+                      </w14:nvContentPartPr>
+                      <w14:xfrm>
+                        <a:off x="0" y="0"/>
+                        <a:ext cx="776160" cy="1657440"/>
+                      </w14:xfrm>
+                    </w14:contentPart>
+                  </a:graphicData>
+                </a:graphic>
+              </wp:anchor>
+            </w:drawing>
+          </mc:Choice>
+          <mc:Fallback>
+            <w:pict>
+              <v:shape w14:anchorId="37C52009" id="Ink 2" o:spid="_x0000_s1026" type="#_x0000_t75" style="position:absolute;margin-left:252pt;margin-top:185.05pt;width:62.1pt;height:131.45pt;z-index:251660288;visibility:visible;mso-wrap-style:square;mso-wrap-distance-left:9pt;mso-wrap-distance-top:0;mso-wrap-distance-right:9pt;mso-wrap-distance-bottom:0;mso-position-horizontal:absolute;mso-position-horizontal-relative:text;mso-position-vertical:absolute;mso-position-vertical-relative:text" o:gfxdata="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">
+                <v:imagedata r:id="rId11" o:title=""/>
+              </v:shape>
+            </w:pict>
+          </mc:Fallback>
+        </mc:AlternateContent>
+      </w:r>
+      <w:r>
+        <w:rPr>
+          <w:rFonts w:cs="B Nazanin"/>
+          <w:noProof/>
+          <w:sz w:val="40"/>
+          <w:szCs w:val="40"/>
+          <w:rtl/>
+          <w:lang w:val="fa-IR" w:bidi="fa-IR"/>
+        </w:rPr>
+        <mc:AlternateContent>
+          <mc:Choice Requires="wpi">
+            <w:drawing>
+              <wp:anchor distT="0" distB="0" distL="114300" distR="114300" simplePos="0" relativeHeight="251659264" behindDoc="0" locked="0" layoutInCell="1" allowOverlap="1" wp14:anchorId="484A93E0" wp14:editId="27EB8AA5">
+                <wp:simplePos x="0" y="0"/>
+                <wp:positionH relativeFrom="column">
+                  <wp:posOffset>2628570</wp:posOffset>
+                </wp:positionH>
+                <wp:positionV relativeFrom="paragraph">
+                  <wp:posOffset>2356410</wp:posOffset>
+                </wp:positionV>
+                <wp:extent cx="2344320" cy="1594440"/>
+                <wp:effectExtent l="38100" t="38100" r="18415" b="44450"/>
+                <wp:wrapNone/>
+                <wp:docPr id="1649899176" name="Ink 1"/>
+                <wp:cNvGraphicFramePr/>
+                <a:graphic xmlns:a="http://schemas.openxmlformats.org/drawingml/2006/main">
+                  <a:graphicData uri="http://schemas.microsoft.com/office/word/2010/wordprocessingInk">
+                    <w14:contentPart bwMode="auto" r:id="rId12">
+                      <w14:nvContentPartPr>
+                        <w14:cNvContentPartPr/>
+                      </w14:nvContentPartPr>
+                      <w14:xfrm>
+                        <a:off x="0" y="0"/>
+                        <a:ext cx="2344320" cy="1594440"/>
+                      </w14:xfrm>
+                    </w14:contentPart>
+                  </a:graphicData>
+                </a:graphic>
+              </wp:anchor>
+            </w:drawing>
+          </mc:Choice>
+          <mc:Fallback>
+            <w:pict>
+              <v:shape w14:anchorId="68DF48B9" id="Ink 1" o:spid="_x0000_s1026" type="#_x0000_t75" style="position:absolute;margin-left:206.45pt;margin-top:185.05pt;width:185.6pt;height:126.55pt;z-index:251659264;visibility:visible;mso-wrap-style:square;mso-wrap-distance-left:9pt;mso-wrap-distance-top:0;mso-wrap-distance-right:9pt;mso-wrap-distance-bottom:0;mso-position-horizontal:absolute;mso-position-horizontal-relative:text;mso-position-vertical:absolute;mso-position-vertical-relative:text" o:gfxdata="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">
+                <v:imagedata r:id="rId13" o:title=""/>
+              </v:shape>
+            </w:pict>
+          </mc:Fallback>
+        </mc:AlternateContent>
+      </w:r>
+      <w:r>
+        <w:rPr>
+          <w:rFonts w:cs="B Nazanin"/>
+          <w:sz w:val="40"/>
+          <w:szCs w:val="40"/>
+          <w:rtl/>
+          <w:lang w:bidi="fa-IR"/>
+        </w:rPr>
+        <w:drawing>
+          <wp:anchor distT="0" distB="0" distL="114300" distR="114300" simplePos="0" relativeHeight="251658240" behindDoc="0" locked="0" layoutInCell="1" allowOverlap="1" wp14:anchorId="2FF6FDE3" wp14:editId="12329D6F">
+            <wp:simplePos x="0" y="0"/>
+            <wp:positionH relativeFrom="margin">
+              <wp:align>center</wp:align>
+            </wp:positionH>
+            <wp:positionV relativeFrom="paragraph">
+              <wp:posOffset>1203960</wp:posOffset>
+            </wp:positionV>
+            <wp:extent cx="4448796" cy="2314898"/>
+            <wp:effectExtent l="0" t="0" r="9525" b="9525"/>
+            <wp:wrapTopAndBottom/>
+            <wp:docPr id="446603142" name="Picture 1"/>
+            <wp:cNvGraphicFramePr>
+              <a:graphicFrameLocks xmlns:a="http://schemas.openxmlformats.org/drawingml/2006/main" noChangeAspect="1"/>
+            </wp:cNvGraphicFramePr>
+            <a:graphic xmlns:a="http://schemas.openxmlformats.org/drawingml/2006/main">
+              <a:graphicData uri="http://schemas.openxmlformats.org/drawingml/2006/picture">
+                <pic:pic xmlns:pic="http://schemas.openxmlformats.org/drawingml/2006/picture">
+                  <pic:nvPicPr>
+                    <pic:cNvPr id="446603142" name=""/>
+                    <pic:cNvPicPr/>
+                  </pic:nvPicPr>
+                  <pic:blipFill>
+                    <a:blip r:embed="rId14">
+                      <a:extLst>
+                        <a:ext uri="{28A0092B-C50C-407E-A947-70E740481C1C}">
+                          <a14:useLocalDpi xmlns:a14="http://schemas.microsoft.com/office/drawing/2010/main" val="0"/>
+                        </a:ext>
+                      </a:extLst>
+                    </a:blip>
+                    <a:stretch>
+                      <a:fillRect/>
+                    </a:stretch>
+                  </pic:blipFill>
+                  <pic:spPr>
+                    <a:xfrm>
+                      <a:off x="0" y="0"/>
+                      <a:ext cx="4448796" cy="2314898"/>
+                    </a:xfrm>
+                    <a:prstGeom prst="rect">
+                      <a:avLst/>
+                    </a:prstGeom>
+                  </pic:spPr>
+                </pic:pic>
+              </a:graphicData>
+            </a:graphic>
+          </wp:anchor>
+        </w:drawing>
+      </w:r>
+      <w:r>
+        <w:rPr>
+          <w:rFonts w:cs="B Nazanin" w:hint="cs"/>
+          <w:noProof/>
+          <w:sz w:val="40"/>
+          <w:szCs w:val="40"/>
+          <w:rtl/>
+          <w:lang w:val="fa-IR" w:bidi="fa-IR"/>
+        </w:rPr>
+        <w:t>قل</w:t>
+      </w:r>
+      <w:r>
+        <w:rPr>
+          <w:rFonts w:cs="B Nazanin" w:hint="cs"/>
+          <w:sz w:val="40"/>
+          <w:szCs w:val="40"/>
+          <w:rtl/>
+          <w:lang w:bidi="fa-IR"/>
+        </w:rPr>
+        <w:t xml:space="preserve">همه جا میتونیم از </w:t>
+      </w:r>
+      <w:r>
+        <w:rPr>
+          <w:rFonts w:cs="B Nazanin"/>
+          <w:sz w:val="40"/>
+          <w:szCs w:val="40"/>
+          <w:lang w:bidi="fa-IR"/>
+        </w:rPr>
+        <w:t>callback func</w:t>
+      </w:r>
+      <w:r>
+        <w:rPr>
+          <w:rFonts w:cs="B Nazanin" w:hint="cs"/>
+          <w:sz w:val="40"/>
+          <w:szCs w:val="40"/>
+          <w:rtl/>
+          <w:lang w:bidi="fa-IR"/>
+        </w:rPr>
+        <w:t xml:space="preserve"> استفاده کنیم حتی جایی که به مقدار قبلیش وابسته نباشه.</w:t>
+      </w:r>
+    </w:p>
+    <w:p>
+      <w:pPr>
+        <w:tabs>
+          <w:tab w:val="left" w:pos="1485"/>
+        </w:tabs>
+        <w:bidi/>
+        <w:rPr>
+          <w:rFonts w:cs="B Nazanin"/>
+          <w:sz w:val="40"/>
+          <w:szCs w:val="40"/>
+          <w:rtl/>
+          <w:lang w:bidi="fa-IR"/>
+        </w:rPr>
+      </w:pPr>
+      <w:r>
+        <w:rPr>
+          <w:rFonts w:cs="B Nazanin"/>
+          <w:sz w:val="40"/>
+          <w:szCs w:val="40"/>
+          <w:rtl/>
+          <w:lang w:bidi="fa-IR"/>
+        </w:rPr>
+        <w:tab/>
+      </w:r>
+    </w:p>
+    <w:p>
+      <w:pPr>
+        <w:tabs>
+          <w:tab w:val="left" w:pos="1485"/>
+        </w:tabs>
+        <w:bidi/>
+        <w:rPr>
+          <w:rFonts w:cs="B Nazanin"/>
+          <w:sz w:val="40"/>
+          <w:szCs w:val="40"/>
+          <w:rtl/>
+          <w:lang w:bidi="fa-IR"/>
+        </w:rPr>
+      </w:pPr>
+      <w:r>
+        <w:rPr>
+          <w:rFonts w:cs="B Nazanin" w:hint="cs"/>
+          <w:sz w:val="40"/>
+          <w:szCs w:val="40"/>
+          <w:rtl/>
+          <w:lang w:bidi="fa-IR"/>
+        </w:rPr>
+        <w:lastRenderedPageBreak/>
+        <w:t>اون</w:t>
+      </w:r>
+      <w:r>
+        <w:rPr>
+          <w:rFonts w:cs="B Nazanin"/>
+          <w:sz w:val="40"/>
+          <w:szCs w:val="40"/>
+          <w:lang w:bidi="fa-IR"/>
+        </w:rPr>
+        <w:t xml:space="preserve"> counter</w:t>
+      </w:r>
+      <w:r>
+        <w:rPr>
+          <w:rFonts w:cs="B Nazanin" w:hint="cs"/>
+          <w:sz w:val="40"/>
+          <w:szCs w:val="40"/>
+          <w:rtl/>
+          <w:lang w:bidi="fa-IR"/>
+        </w:rPr>
+        <w:t xml:space="preserve"> ای که به عنوان آرگومان ورودی میگیره رو در داکیومنت ها با عنوان </w:t>
+      </w:r>
+      <w:r>
+        <w:rPr>
+          <w:rFonts w:cs="B Nazanin"/>
+          <w:sz w:val="40"/>
+          <w:szCs w:val="40"/>
+          <w:lang w:bidi="fa-IR"/>
+        </w:rPr>
+        <w:t>prevState</w:t>
+      </w:r>
+      <w:r>
+        <w:rPr>
+          <w:rFonts w:cs="B Nazanin" w:hint="cs"/>
+          <w:sz w:val="40"/>
+          <w:szCs w:val="40"/>
+          <w:rtl/>
+          <w:lang w:bidi="fa-IR"/>
+        </w:rPr>
+        <w:t xml:space="preserve"> میشناسند و این </w:t>
+      </w:r>
+      <w:r>
+        <w:rPr>
+          <w:rFonts w:cs="B Nazanin" w:hint="cs"/>
+          <w:sz w:val="40"/>
+          <w:szCs w:val="40"/>
+          <w:highlight w:val="magenta"/>
+          <w:rtl/>
+          <w:lang w:bidi="fa-IR"/>
+        </w:rPr>
+        <w:t xml:space="preserve">مقدار </w:t>
+      </w:r>
+      <w:r>
+        <w:rPr>
+          <w:rFonts w:cs="B Nazanin"/>
+          <w:sz w:val="40"/>
+          <w:szCs w:val="40"/>
+          <w:highlight w:val="magenta"/>
+          <w:lang w:bidi="fa-IR"/>
+        </w:rPr>
+        <w:t>state</w:t>
+      </w:r>
+      <w:r>
+        <w:rPr>
+          <w:rFonts w:cs="B Nazanin" w:hint="cs"/>
+          <w:sz w:val="40"/>
+          <w:szCs w:val="40"/>
+          <w:highlight w:val="magenta"/>
+          <w:rtl/>
+          <w:lang w:bidi="fa-IR"/>
+        </w:rPr>
+        <w:t xml:space="preserve"> قبلی ما</w:t>
+      </w:r>
+      <w:r>
+        <w:rPr>
+          <w:rFonts w:cs="B Nazanin" w:hint="cs"/>
+          <w:sz w:val="40"/>
+          <w:szCs w:val="40"/>
+          <w:rtl/>
+          <w:lang w:bidi="fa-IR"/>
+        </w:rPr>
+        <w:t xml:space="preserve"> هست.</w:t>
+      </w:r>
+    </w:p>
+    <w:p>
+      <w:pPr>
+        <w:tabs>
+          <w:tab w:val="left" w:pos="1485"/>
+        </w:tabs>
+        <w:bidi/>
+        <w:rPr>
+          <w:rFonts w:cs="B Nazanin" w:hint="cs"/>
+          <w:sz w:val="40"/>
+          <w:szCs w:val="40"/>
+          <w:rtl/>
+          <w:lang w:bidi="fa-IR"/>
+        </w:rPr>
+      </w:pPr>
+      <w:r>
+        <w:rPr>
+          <w:rFonts w:cs="B Nazanin" w:hint="cs"/>
+          <w:sz w:val="40"/>
+          <w:szCs w:val="40"/>
+          <w:highlight w:val="cyan"/>
+          <w:rtl/>
+          <w:lang w:bidi="fa-IR"/>
+        </w:rPr>
+        <w:t xml:space="preserve">مقدار </w:t>
+      </w:r>
+      <w:r>
+        <w:rPr>
+          <w:rFonts w:cs="B Nazanin"/>
+          <w:sz w:val="40"/>
+          <w:szCs w:val="40"/>
+          <w:highlight w:val="cyan"/>
+          <w:lang w:bidi="fa-IR"/>
+        </w:rPr>
+        <w:t>state</w:t>
+      </w:r>
+      <w:r>
+        <w:rPr>
+          <w:rFonts w:cs="B Nazanin" w:hint="cs"/>
+          <w:sz w:val="40"/>
+          <w:szCs w:val="40"/>
+          <w:highlight w:val="cyan"/>
+          <w:rtl/>
+          <w:lang w:bidi="fa-IR"/>
+        </w:rPr>
+        <w:t xml:space="preserve"> بعدی ما </w:t>
+      </w:r>
+      <w:r>
+        <w:rPr>
+          <w:rFonts w:cs="B Nazanin"/>
+          <w:sz w:val="40"/>
+          <w:szCs w:val="40"/>
+          <w:highlight w:val="cyan"/>
+          <w:lang w:bidi="fa-IR"/>
+        </w:rPr>
+        <w:t>counter</w:t>
+      </w:r>
+      <w:r>
+        <w:rPr>
+          <w:rFonts w:cs="B Nazanin" w:hint="cs"/>
+          <w:sz w:val="40"/>
+          <w:szCs w:val="40"/>
+          <w:rtl/>
+          <w:lang w:bidi="fa-IR"/>
+        </w:rPr>
+        <w:t xml:space="preserve"> (با فلش آبی)</w:t>
+      </w:r>
+      <w:r>
+        <w:rPr>
+          <w:rFonts w:cs="B Nazanin" w:hint="cs"/>
+          <w:sz w:val="40"/>
+          <w:szCs w:val="40"/>
+          <w:rtl/>
+          <w:lang w:bidi="fa-IR"/>
+        </w:rPr>
+        <w:t xml:space="preserve"> </w:t>
+      </w:r>
+      <w:r>
+        <w:rPr>
+          <w:rFonts w:cs="B Nazanin" w:hint="cs"/>
+          <w:sz w:val="40"/>
+          <w:szCs w:val="40"/>
+          <w:rtl/>
+          <w:lang w:bidi="fa-IR"/>
+        </w:rPr>
+        <w:t>هست.</w:t>
+      </w:r>
+    </w:p>
+    <w:p>
+      <w:pPr>
+        <w:bidi/>
+        <w:rPr>
+          <w:rFonts w:cs="B Nazanin"/>
+          <w:sz w:val="40"/>
+          <w:szCs w:val="40"/>
+          <w:rtl/>
+          <w:lang w:bidi="fa-IR"/>
+        </w:rPr>
+      </w:pPr>
+    </w:p>
+    <w:p>
+      <w:pPr>
+        <w:bidi/>
+        <w:rPr>
+          <w:rFonts w:cs="B Nazanin" w:hint="cs"/>
+          <w:sz w:val="40"/>
+          <w:szCs w:val="40"/>
+          <w:lang w:bidi="fa-IR"/>
+        </w:rPr>
+      </w:pPr>
     </w:p>
     <w:sectPr>
       <w:pgSz w:w="12240" w:h="15840"/>
@@ -6354,7 +7208,6 @@
   <w:style w:type="character" w:default="1" w:styleId="DefaultParagraphFont">
     <w:name w:val="Default Paragraph Font"/>
     <w:uiPriority w:val="1"/>
-    <w:semiHidden/>
     <w:unhideWhenUsed/>
   </w:style>
   <w:style w:type="table" w:default="1" w:styleId="TableNormal">
@@ -6390,6 +7243,148 @@
     </w:pPr>
   </w:style>
 </w:styles>
+</file>
+
+<file path=word/ink/ink1.xml><?xml version="1.0" encoding="utf-8"?>
+<inkml:ink xmlns:inkml="http://www.w3.org/2003/InkML">
+  <inkml:definitions>
+    <inkml:context xml:id="ctx0">
+      <inkml:inkSource xml:id="inkSrc0">
+        <inkml:traceFormat>
+          <inkml:channel name="X" type="integer" min="-2.14748E9" max="2.14748E9" units="cm"/>
+          <inkml:channel name="Y" type="integer" min="-2.14748E9" max="2.14748E9" units="cm"/>
+          <inkml:channel name="F" type="integer" max="32767" units="dev"/>
+        </inkml:traceFormat>
+        <inkml:channelProperties>
+          <inkml:channelProperty channel="X" name="resolution" value="1000" units="1/cm"/>
+          <inkml:channelProperty channel="Y" name="resolution" value="1000" units="1/cm"/>
+          <inkml:channelProperty channel="F" name="resolution" value="0" units="1/dev"/>
+        </inkml:channelProperties>
+      </inkml:inkSource>
+      <inkml:timestamp xml:id="ts0" timeString="2024-08-08T20:52:24.398"/>
+    </inkml:context>
+    <inkml:brush xml:id="br0">
+      <inkml:brushProperty name="width" value="0.035" units="cm"/>
+      <inkml:brushProperty name="height" value="0.035" units="cm"/>
+      <inkml:brushProperty name="color" value="#33CCFF"/>
+    </inkml:brush>
+  </inkml:definitions>
+  <inkml:trace contextRef="#ctx0" brushRef="#br0">0 0 24575</inkml:trace>
+</inkml:ink>
+</file>
+
+<file path=word/ink/ink2.xml><?xml version="1.0" encoding="utf-8"?>
+<inkml:ink xmlns:inkml="http://www.w3.org/2003/InkML">
+  <inkml:definitions>
+    <inkml:context xml:id="ctx0">
+      <inkml:inkSource xml:id="inkSrc0">
+        <inkml:traceFormat>
+          <inkml:channel name="X" type="integer" min="-2.14748E9" max="2.14748E9" units="cm"/>
+          <inkml:channel name="Y" type="integer" min="-2.14748E9" max="2.14748E9" units="cm"/>
+          <inkml:channel name="F" type="integer" max="32767" units="dev"/>
+        </inkml:traceFormat>
+        <inkml:channelProperties>
+          <inkml:channelProperty channel="X" name="resolution" value="1000" units="1/cm"/>
+          <inkml:channelProperty channel="Y" name="resolution" value="1000" units="1/cm"/>
+          <inkml:channelProperty channel="F" name="resolution" value="0" units="1/dev"/>
+        </inkml:channelProperties>
+      </inkml:inkSource>
+      <inkml:timestamp xml:id="ts0" timeString="2024-08-08T20:52:42.565"/>
+    </inkml:context>
+    <inkml:brush xml:id="br0">
+      <inkml:brushProperty name="width" value="0.035" units="cm"/>
+      <inkml:brushProperty name="height" value="0.035" units="cm"/>
+      <inkml:brushProperty name="color" value="#33CCFF"/>
+    </inkml:brush>
+  </inkml:definitions>
+  <inkml:trace contextRef="#ctx0" brushRef="#br0">0 0 24575,'0'0'-8191</inkml:trace>
+  <inkml:trace contextRef="#ctx0" brushRef="#br0" timeOffset="342.53">0 0 24575,'0'0'-8191</inkml:trace>
+  <inkml:trace contextRef="#ctx0" brushRef="#br0" timeOffset="343.53">0 0 24575,'0'0'-8191</inkml:trace>
+</inkml:ink>
+</file>
+
+<file path=word/ink/ink3.xml><?xml version="1.0" encoding="utf-8"?>
+<inkml:ink xmlns:inkml="http://www.w3.org/2003/InkML">
+  <inkml:definitions>
+    <inkml:context xml:id="ctx0">
+      <inkml:inkSource xml:id="inkSrc0">
+        <inkml:traceFormat>
+          <inkml:channel name="X" type="integer" min="-2.14748E9" max="2.14748E9" units="cm"/>
+          <inkml:channel name="Y" type="integer" min="-2.14748E9" max="2.14748E9" units="cm"/>
+          <inkml:channel name="F" type="integer" max="32767" units="dev"/>
+        </inkml:traceFormat>
+        <inkml:channelProperties>
+          <inkml:channelProperty channel="X" name="resolution" value="1000" units="1/cm"/>
+          <inkml:channelProperty channel="Y" name="resolution" value="1000" units="1/cm"/>
+          <inkml:channelProperty channel="F" name="resolution" value="0" units="1/dev"/>
+        </inkml:channelProperties>
+      </inkml:inkSource>
+      <inkml:timestamp xml:id="ts0" timeString="2024-08-08T20:52:26.667"/>
+    </inkml:context>
+    <inkml:brush xml:id="br0">
+      <inkml:brushProperty name="width" value="0.035" units="cm"/>
+      <inkml:brushProperty name="height" value="0.035" units="cm"/>
+      <inkml:brushProperty name="color" value="#33CCFF"/>
+    </inkml:brush>
+  </inkml:definitions>
+  <inkml:trace contextRef="#ctx0" brushRef="#br0">0 0 24575</inkml:trace>
+</inkml:ink>
+</file>
+
+<file path=word/ink/ink4.xml><?xml version="1.0" encoding="utf-8"?>
+<inkml:ink xmlns:inkml="http://www.w3.org/2003/InkML">
+  <inkml:definitions>
+    <inkml:context xml:id="ctx0">
+      <inkml:inkSource xml:id="inkSrc0">
+        <inkml:traceFormat>
+          <inkml:channel name="X" type="integer" min="-2.14748E9" max="2.14748E9" units="cm"/>
+          <inkml:channel name="Y" type="integer" min="-2.14748E9" max="2.14748E9" units="cm"/>
+          <inkml:channel name="F" type="integer" max="32767" units="dev"/>
+        </inkml:traceFormat>
+        <inkml:channelProperties>
+          <inkml:channelProperty channel="X" name="resolution" value="1000" units="1/cm"/>
+          <inkml:channelProperty channel="Y" name="resolution" value="1000" units="1/cm"/>
+          <inkml:channelProperty channel="F" name="resolution" value="0" units="1/dev"/>
+        </inkml:channelProperties>
+      </inkml:inkSource>
+      <inkml:timestamp xml:id="ts0" timeString="2024-08-08T20:52:10.038"/>
+    </inkml:context>
+    <inkml:brush xml:id="br0">
+      <inkml:brushProperty name="width" value="0.035" units="cm"/>
+      <inkml:brushProperty name="height" value="0.035" units="cm"/>
+      <inkml:brushProperty name="color" value="#33CCFF"/>
+    </inkml:brush>
+  </inkml:definitions>
+  <inkml:trace contextRef="#ctx0" brushRef="#br0">1490 0 24575,'2'12'0,"1"1"0,0-1 0,0 0 0,2-1 0,-1 1 0,1-1 0,1 0 0,0 0 0,14 18 0,-3 0 0,46 77 0,21 34 0,109 249 0,-61 55 0,-69-207 0,-48-185 0,-3-1 0,-1 2 0,-4-1 0,-1 1 0,-2 54 0,-3 124 0,-5 151 0,1-351 0,-1 1 0,-2-1 0,-1 1 0,-1-2 0,-1 1 0,-2-1 0,-2-1 0,0 0 0,-21 32 0,-15 15 0,-117 134 0,52-88 0,-4-5 0,-200 151 0,233-194 0,-118 132 0,140-136 0,-3-3 0,-3-3 0,-80 58 0,-9-16 0,122-84 0,-1-1 0,-63 25 0,-39 22 0,109-48 0,-29 17 0,55-35 0,0 0 0,0 0 0,0 0 0,-1 0 0,1-1 0,0 0 0,-1 0 0,1 0 0,-1-1 0,1 1 0,-7-1 0,9-1 0,1 1 0,-1-1 0,1 1 0,0-1 0,-1 0 0,1 0 0,0 1 0,0-1 0,-1 0 0,1 0 0,0 0 0,0 0 0,0-1 0,0 1 0,0 0 0,1 0 0,-1-1 0,0 1 0,0 0 0,1-1 0,-1 1 0,1-1 0,-1 1 0,1 0 0,0-1 0,-1 1 0,1-1 0,0 1 0,0-1 0,0-2 0,4-48 0,1 32 0,1 1 0,1 0 0,0 0 0,1 1 0,16-25 0,-11 19 0,-1 0 0,11-34 0,-20 49 0,14-38 0,-17 45 0,1 0 0,0 0 0,0 0 0,0 0 0,0 0 0,0 0 0,0 1 0,0-1 0,1 0 0,-1 1 0,0-1 0,1 1 0,0 0 0,-1-1 0,1 1 0,0 0 0,2-2 0,-3 4 0,0-1 0,0 0 0,0 1 0,0-1 0,-1 1 0,1 0 0,0-1 0,-1 1 0,1 0 0,0-1 0,-1 1 0,1 0 0,-1 0 0,1-1 0,-1 1 0,1 0 0,-1 0 0,1 0 0,-1 0 0,0-1 0,0 1 0,1 0 0,-1 0 0,0 0 0,0 0 0,0 0 0,0 0 0,0 0 0,-1 1 0,4 36 0,-3-35 0,1 25 0,-1 1 0,-2-1 0,0 0 0,-2 0 0,-1 0 0,-17 52 0,13-56 0,5-17 0,1 1 0,0-1 0,1 1 0,0 0 0,0-1 0,0 1 0,0 11 0,2-17 0,1 1 0,-1-1 0,1 0 0,0 1 0,-1-1 0,1 0 0,0 1 0,0-1 0,1 0 0,-1 0 0,0 0 0,1 0 0,-1 0 0,1 0 0,0-1 0,-1 1 0,1 0 0,0-1 0,0 0 0,0 1 0,0-1 0,0 0 0,1 0 0,-1 0 0,0 0 0,0 0 0,1-1 0,-1 1 0,3 0 0,17 4 0,0-2 0,0 0 0,0-1 0,39-2 0,-34 0 0,-1 0 0,50 9 0,2 3-1365,-55-9-5461</inkml:trace>
+</inkml:ink>
+</file>
+
+<file path=word/ink/ink5.xml><?xml version="1.0" encoding="utf-8"?>
+<inkml:ink xmlns:inkml="http://www.w3.org/2003/InkML">
+  <inkml:definitions>
+    <inkml:context xml:id="ctx0">
+      <inkml:inkSource xml:id="inkSrc0">
+        <inkml:traceFormat>
+          <inkml:channel name="X" type="integer" min="-2.14748E9" max="2.14748E9" units="cm"/>
+          <inkml:channel name="Y" type="integer" min="-2.14748E9" max="2.14748E9" units="cm"/>
+          <inkml:channel name="F" type="integer" max="32767" units="dev"/>
+        </inkml:traceFormat>
+        <inkml:channelProperties>
+          <inkml:channelProperty channel="X" name="resolution" value="1000" units="1/cm"/>
+          <inkml:channelProperty channel="Y" name="resolution" value="1000" units="1/cm"/>
+          <inkml:channelProperty channel="F" name="resolution" value="0" units="1/dev"/>
+        </inkml:channelProperties>
+      </inkml:inkSource>
+      <inkml:timestamp xml:id="ts0" timeString="2024-08-08T20:52:01.235"/>
+    </inkml:context>
+    <inkml:brush xml:id="br0">
+      <inkml:brushProperty name="width" value="0.035" units="cm"/>
+      <inkml:brushProperty name="height" value="0.035" units="cm"/>
+      <inkml:brushProperty name="color" value="#FF0066"/>
+    </inkml:brush>
+  </inkml:definitions>
+  <inkml:trace contextRef="#ctx0" brushRef="#br0">0 0 24575,'0'62'0,"12"90"0,-7-125 0,1 1 0,1-1 0,1 0 0,1-1 0,21 41 0,28 32 0,5-3 0,76 91 0,-108-147 0,16 18 0,3-2 0,2-2 0,3-3 0,1-2 0,78 51 0,-27-31 0,3-6 0,148 64 0,-113-63 0,444 177 0,-585-239 0,744 233 0,121 20 0,-702-205 0,236 80 0,-203-55 0,213 84 0,-13 30 0,-313-136 0,96 77 0,-116-80 0,18 19 0,-3 4 0,90 103 0,-149-150 0,-1 2 0,-1 1 0,-2 0 0,-1 2 0,15 35 0,59 168 0,-51-120 0,-29-77 0,-2 1 0,-2-1 0,-1 2 0,-2-1 0,-1 1 0,-4 74 0,0-103 0,0 1 0,1 0 0,0-1 0,0 1 0,2-1 0,-1 0 0,5 12 0,-13-47 0,4 12 0,0 0 0,-1 1 0,-1 0 0,-8-20 0,-17-14 0,-1 2 0,-3 1 0,-73-76 0,87 100 0,-1 2 0,-38-27 0,119 114 0,-4-9 0,-4 2 0,-2 2 0,52 88 0,-100-147 0,1 0 0,0-1 0,0 1 0,1-1 0,8 8 0,-13-13 0,1 1 0,0-1 0,-1 1 0,1-1 0,-1 0 0,1 1 0,0-1 0,-1 0 0,1 1 0,0-1 0,-1 0 0,1 0 0,0 0 0,0 0 0,-1 1 0,1-1 0,0 0 0,0 0 0,-1 0 0,1-1 0,0 1 0,-1 0 0,1 0 0,1-1 0,-1 0 0,0 0 0,0 0 0,0 0 0,0 0 0,0 0 0,0 0 0,-1-1 0,1 1 0,0 0 0,-1-1 0,1 1 0,-1-1 0,1 1 0,-1-1 0,0 1 0,1 0 0,-1-3 0,7-63 0,-7 50 0,2-1 0,0 0 0,1 0 0,9-25 0,-3 22 0,0-1 0,2 1 0,1 0 0,1 1 0,0 1 0,2 0 0,0 1 0,1 1 0,1 0 0,0 1 0,37-26 0,-33 29-1365,-3 4-5461</inkml:trace>
+</inkml:ink>
 </file>
 
 <file path=word/theme/theme1.xml><?xml version="1.0" encoding="utf-8"?>

</xml_diff>

<commit_message>
S03-E01,E02: Thinking and state managemnt in react.js
</commit_message>
<xml_diff>
--- a/MUI-Tabs/My-Notes/session 2.docx
+++ b/MUI-Tabs/My-Notes/session 2.docx
@@ -6004,7 +6004,7 @@
           </mc:Choice>
           <mc:Fallback>
             <w:pict>
-              <v:shapetype w14:anchorId="0ED66CFA" id="_x0000_t75" coordsize="21600,21600" o:spt="75" o:preferrelative="t" path="m@4@5l@4@11@9@11@9@5xe" filled="f" stroked="f">
+              <v:shapetype w14:anchorId="21EF5AC1" id="_x0000_t75" coordsize="21600,21600" o:spt="75" o:preferrelative="t" path="m@4@5l@4@11@9@11@9@5xe" filled="f" stroked="f">
                 <v:stroke joinstyle="miter"/>
                 <v:formulas>
                   <v:f eqn="if lineDrawn pixelLineWidth 0"/>
@@ -6177,7 +6177,7 @@
           </mc:Choice>
           <mc:Fallback>
             <w:pict>
-              <v:shape w14:anchorId="6F2C7C77" id="Ink 7" o:spid="_x0000_s1026" type="#_x0000_t75" style="position:absolute;margin-left:598.7pt;margin-top:164.75pt;width:1.05pt;height:1.05pt;z-index:251665408;visibility:visible;mso-wrap-style:square;mso-wrap-distance-left:9pt;mso-wrap-distance-top:0;mso-wrap-distance-right:9pt;mso-wrap-distance-bottom:0;mso-position-horizontal:absolute;mso-position-horizontal-relative:text;mso-position-vertical:absolute;mso-position-vertical-relative:text" o:gfxdata="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">
+              <v:shape w14:anchorId="2D270306" id="Ink 7" o:spid="_x0000_s1026" type="#_x0000_t75" style="position:absolute;margin-left:598.7pt;margin-top:164.75pt;width:1.05pt;height:1.05pt;z-index:251665408;visibility:visible;mso-wrap-style:square;mso-wrap-distance-left:9pt;mso-wrap-distance-top:0;mso-wrap-distance-right:9pt;mso-wrap-distance-bottom:0;mso-position-horizontal:absolute;mso-position-horizontal-relative:text;mso-position-vertical:absolute;mso-position-vertical-relative:text" o:gfxdata="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">
                 <v:imagedata r:id="rId8" o:title=""/>
               </v:shape>
             </w:pict>
@@ -6227,7 +6227,7 @@
           </mc:Choice>
           <mc:Fallback>
             <w:pict>
-              <v:shape w14:anchorId="552A407A" id="Ink 4" o:spid="_x0000_s1026" type="#_x0000_t75" style="position:absolute;margin-left:-24.5pt;margin-top:38.05pt;width:1.05pt;height:1.05pt;z-index:251662336;visibility:visible;mso-wrap-style:square;mso-wrap-distance-left:9pt;mso-wrap-distance-top:0;mso-wrap-distance-right:9pt;mso-wrap-distance-bottom:0;mso-position-horizontal:absolute;mso-position-horizontal-relative:text;mso-position-vertical:absolute;mso-position-vertical-relative:text" o:gfxdata="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">
+              <v:shape w14:anchorId="474B82C5" id="Ink 4" o:spid="_x0000_s1026" type="#_x0000_t75" style="position:absolute;margin-left:-24.5pt;margin-top:38.05pt;width:1.05pt;height:1.05pt;z-index:251662336;visibility:visible;mso-wrap-style:square;mso-wrap-distance-left:9pt;mso-wrap-distance-top:0;mso-wrap-distance-right:9pt;mso-wrap-distance-bottom:0;mso-position-horizontal:absolute;mso-position-horizontal-relative:text;mso-position-vertical:absolute;mso-position-vertical-relative:text" o:gfxdata="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">
                 <v:imagedata r:id="rId6" o:title=""/>
               </v:shape>
             </w:pict>
@@ -6277,7 +6277,7 @@
           </mc:Choice>
           <mc:Fallback>
             <w:pict>
-              <v:shape w14:anchorId="37C52009" id="Ink 2" o:spid="_x0000_s1026" type="#_x0000_t75" style="position:absolute;margin-left:252pt;margin-top:185.05pt;width:62.1pt;height:131.45pt;z-index:251660288;visibility:visible;mso-wrap-style:square;mso-wrap-distance-left:9pt;mso-wrap-distance-top:0;mso-wrap-distance-right:9pt;mso-wrap-distance-bottom:0;mso-position-horizontal:absolute;mso-position-horizontal-relative:text;mso-position-vertical:absolute;mso-position-vertical-relative:text" o:gfxdata="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">
+              <v:shape w14:anchorId="4A013EE6" id="Ink 2" o:spid="_x0000_s1026" type="#_x0000_t75" style="position:absolute;margin-left:252pt;margin-top:185.05pt;width:62.1pt;height:131.45pt;z-index:251660288;visibility:visible;mso-wrap-style:square;mso-wrap-distance-left:9pt;mso-wrap-distance-top:0;mso-wrap-distance-right:9pt;mso-wrap-distance-bottom:0;mso-position-horizontal:absolute;mso-position-horizontal-relative:text;mso-position-vertical:absolute;mso-position-vertical-relative:text" o:gfxdata="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">
                 <v:imagedata r:id="rId11" o:title=""/>
               </v:shape>
             </w:pict>
@@ -6327,7 +6327,7 @@
           </mc:Choice>
           <mc:Fallback>
             <w:pict>
-              <v:shape w14:anchorId="68DF48B9" id="Ink 1" o:spid="_x0000_s1026" type="#_x0000_t75" style="position:absolute;margin-left:206.45pt;margin-top:185.05pt;width:185.6pt;height:126.55pt;z-index:251659264;visibility:visible;mso-wrap-style:square;mso-wrap-distance-left:9pt;mso-wrap-distance-top:0;mso-wrap-distance-right:9pt;mso-wrap-distance-bottom:0;mso-position-horizontal:absolute;mso-position-horizontal-relative:text;mso-position-vertical:absolute;mso-position-vertical-relative:text" o:gfxdata="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">
+              <v:shape w14:anchorId="52A78C38" id="Ink 1" o:spid="_x0000_s1026" type="#_x0000_t75" style="position:absolute;margin-left:206.45pt;margin-top:185.05pt;width:185.6pt;height:126.55pt;z-index:251659264;visibility:visible;mso-wrap-style:square;mso-wrap-distance-left:9pt;mso-wrap-distance-top:0;mso-wrap-distance-right:9pt;mso-wrap-distance-bottom:0;mso-position-horizontal:absolute;mso-position-horizontal-relative:text;mso-position-vertical:absolute;mso-position-vertical-relative:text" o:gfxdata="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">
                 <v:imagedata r:id="rId13" o:title=""/>
               </v:shape>
             </w:pict>
@@ -6337,6 +6337,7 @@
       <w:r>
         <w:rPr>
           <w:rFonts w:cs="B Nazanin"/>
+          <w:noProof/>
           <w:sz w:val="40"/>
           <w:szCs w:val="40"/>
           <w:rtl/>
@@ -6571,7 +6572,7 @@
         </w:tabs>
         <w:bidi/>
         <w:rPr>
-          <w:rFonts w:cs="B Nazanin" w:hint="cs"/>
+          <w:rFonts w:cs="B Nazanin"/>
           <w:sz w:val="40"/>
           <w:szCs w:val="40"/>
           <w:rtl/>
@@ -6666,13 +6667,360 @@
     <w:p>
       <w:pPr>
         <w:bidi/>
-        <w:rPr>
-          <w:rFonts w:cs="B Nazanin" w:hint="cs"/>
-          <w:sz w:val="40"/>
-          <w:szCs w:val="40"/>
-          <w:lang w:bidi="fa-IR"/>
-        </w:rPr>
-      </w:pPr>
+        <w:jc w:val="right"/>
+        <w:rPr>
+          <w:rFonts w:cs="B Nazanin"/>
+          <w:b/>
+          <w:bCs/>
+          <w:color w:val="C45911" w:themeColor="accent2" w:themeShade="BF"/>
+          <w:sz w:val="52"/>
+          <w:szCs w:val="52"/>
+          <w:lang w:bidi="fa-IR"/>
+        </w:rPr>
+      </w:pPr>
+      <w:r>
+        <w:rPr>
+          <w:rFonts w:cs="B Nazanin"/>
+          <w:b/>
+          <w:bCs/>
+          <w:color w:val="C45911" w:themeColor="accent2" w:themeShade="BF"/>
+          <w:sz w:val="52"/>
+          <w:szCs w:val="52"/>
+          <w:lang w:bidi="fa-IR"/>
+        </w:rPr>
+        <w:t>S0</w:t>
+      </w:r>
+      <w:r>
+        <w:rPr>
+          <w:rFonts w:cs="B Nazanin"/>
+          <w:b/>
+          <w:bCs/>
+          <w:color w:val="C45911" w:themeColor="accent2" w:themeShade="BF"/>
+          <w:sz w:val="52"/>
+          <w:szCs w:val="52"/>
+          <w:lang w:bidi="fa-IR"/>
+        </w:rPr>
+        <w:t>2</w:t>
+      </w:r>
+      <w:r>
+        <w:rPr>
+          <w:rFonts w:cs="B Nazanin"/>
+          <w:b/>
+          <w:bCs/>
+          <w:color w:val="C45911" w:themeColor="accent2" w:themeShade="BF"/>
+          <w:sz w:val="52"/>
+          <w:szCs w:val="52"/>
+          <w:lang w:bidi="fa-IR"/>
+        </w:rPr>
+        <w:t>-E06:</w:t>
+      </w:r>
+      <w:r>
+        <w:rPr>
+          <w:rFonts w:cs="B Nazanin"/>
+          <w:b/>
+          <w:bCs/>
+          <w:color w:val="C45911" w:themeColor="accent2" w:themeShade="BF"/>
+          <w:sz w:val="52"/>
+          <w:szCs w:val="52"/>
+          <w:lang w:bidi="fa-IR"/>
+        </w:rPr>
+        <w:t>Note App project intro</w:t>
+      </w:r>
+    </w:p>
+    <w:p>
+      <w:pPr>
+        <w:bidi/>
+        <w:jc w:val="right"/>
+        <w:rPr>
+          <w:rFonts w:cs="B Nazanin"/>
+          <w:b/>
+          <w:bCs/>
+          <w:color w:val="C45911" w:themeColor="accent2" w:themeShade="BF"/>
+          <w:sz w:val="52"/>
+          <w:szCs w:val="52"/>
+          <w:lang w:bidi="fa-IR"/>
+        </w:rPr>
+      </w:pPr>
+      <w:r>
+        <w:rPr>
+          <w:rFonts w:cs="B Nazanin"/>
+          <w:b/>
+          <w:bCs/>
+          <w:color w:val="C45911" w:themeColor="accent2" w:themeShade="BF"/>
+          <w:sz w:val="52"/>
+          <w:szCs w:val="52"/>
+          <w:lang w:bidi="fa-IR"/>
+        </w:rPr>
+        <w:t>S02-E1</w:t>
+      </w:r>
+      <w:r>
+        <w:rPr>
+          <w:rFonts w:cs="B Nazanin"/>
+          <w:b/>
+          <w:bCs/>
+          <w:color w:val="C45911" w:themeColor="accent2" w:themeShade="BF"/>
+          <w:sz w:val="52"/>
+          <w:szCs w:val="52"/>
+          <w:lang w:bidi="fa-IR"/>
+        </w:rPr>
+        <w:t>1</w:t>
+      </w:r>
+      <w:r>
+        <w:rPr>
+          <w:rFonts w:cs="B Nazanin"/>
+          <w:b/>
+          <w:bCs/>
+          <w:color w:val="C45911" w:themeColor="accent2" w:themeShade="BF"/>
+          <w:sz w:val="52"/>
+          <w:szCs w:val="52"/>
+          <w:lang w:bidi="fa-IR"/>
+        </w:rPr>
+        <w:t>:Controlled component in React.js</w:t>
+      </w:r>
+    </w:p>
+    <w:p>
+      <w:pPr>
+        <w:bidi/>
+        <w:rPr>
+          <w:rFonts w:cs="B Nazanin"/>
+          <w:b/>
+          <w:bCs/>
+          <w:color w:val="C45911" w:themeColor="accent2" w:themeShade="BF"/>
+          <w:sz w:val="52"/>
+          <w:szCs w:val="52"/>
+          <w:lang w:bidi="fa-IR"/>
+        </w:rPr>
+      </w:pPr>
+    </w:p>
+    <w:p>
+      <w:pPr>
+        <w:bidi/>
+        <w:rPr>
+          <w:rFonts w:cs="B Nazanin"/>
+          <w:sz w:val="40"/>
+          <w:szCs w:val="40"/>
+          <w:lang w:bidi="fa-IR"/>
+        </w:rPr>
+      </w:pPr>
+      <w:r>
+        <w:rPr>
+          <w:rFonts w:cs="B Nazanin"/>
+          <w:sz w:val="40"/>
+          <w:szCs w:val="40"/>
+          <w:highlight w:val="green"/>
+          <w:lang w:bidi="fa-IR"/>
+        </w:rPr>
+        <w:t>Controlled component</w:t>
+      </w:r>
+      <w:r>
+        <w:rPr>
+          <w:rFonts w:cs="B Nazanin" w:hint="cs"/>
+          <w:sz w:val="40"/>
+          <w:szCs w:val="40"/>
+          <w:highlight w:val="green"/>
+          <w:rtl/>
+          <w:lang w:bidi="fa-IR"/>
+        </w:rPr>
+        <w:t xml:space="preserve"> ها چی هستند؟</w:t>
+      </w:r>
+    </w:p>
+    <w:p>
+      <w:pPr>
+        <w:bidi/>
+        <w:rPr>
+          <w:rFonts w:cs="B Nazanin" w:hint="cs"/>
+          <w:sz w:val="40"/>
+          <w:szCs w:val="40"/>
+          <w:rtl/>
+          <w:lang w:bidi="fa-IR"/>
+        </w:rPr>
+      </w:pPr>
+      <w:r>
+        <w:rPr>
+          <w:rFonts w:cs="B Nazanin"/>
+          <w:sz w:val="40"/>
+          <w:szCs w:val="40"/>
+          <w:lang w:bidi="fa-IR"/>
+        </w:rPr>
+        <w:t>Controlled component</w:t>
+      </w:r>
+      <w:r>
+        <w:rPr>
+          <w:rFonts w:cs="B Nazanin" w:hint="cs"/>
+          <w:sz w:val="40"/>
+          <w:szCs w:val="40"/>
+          <w:rtl/>
+          <w:lang w:bidi="fa-IR"/>
+        </w:rPr>
+        <w:t xml:space="preserve"> ها یا </w:t>
+      </w:r>
+      <w:r>
+        <w:rPr>
+          <w:rFonts w:cs="B Nazanin"/>
+          <w:sz w:val="40"/>
+          <w:szCs w:val="40"/>
+          <w:lang w:bidi="fa-IR"/>
+        </w:rPr>
+        <w:t>controlled element</w:t>
+      </w:r>
+      <w:r>
+        <w:rPr>
+          <w:rFonts w:cs="B Nazanin" w:hint="cs"/>
+          <w:sz w:val="40"/>
+          <w:szCs w:val="40"/>
+          <w:rtl/>
+          <w:lang w:bidi="fa-IR"/>
+        </w:rPr>
+        <w:t xml:space="preserve"> ها المنت هایی هستند که مقادیر اون ها توسط </w:t>
+      </w:r>
+      <w:r>
+        <w:rPr>
+          <w:rFonts w:cs="B Nazanin"/>
+          <w:sz w:val="40"/>
+          <w:szCs w:val="40"/>
+          <w:lang w:bidi="fa-IR"/>
+        </w:rPr>
+        <w:t>state</w:t>
+      </w:r>
+      <w:r>
+        <w:rPr>
+          <w:rFonts w:cs="B Nazanin" w:hint="cs"/>
+          <w:sz w:val="40"/>
+          <w:szCs w:val="40"/>
+          <w:rtl/>
+          <w:lang w:bidi="fa-IR"/>
+        </w:rPr>
+        <w:t xml:space="preserve"> ها مدیریت و کنترل میشه</w:t>
+      </w:r>
+      <w:r>
+        <w:rPr>
+          <w:rFonts w:cs="B Nazanin" w:hint="cs"/>
+          <w:sz w:val="40"/>
+          <w:szCs w:val="40"/>
+          <w:rtl/>
+          <w:lang w:bidi="fa-IR"/>
+        </w:rPr>
+        <w:t>.</w:t>
+      </w:r>
+      <w:r>
+        <w:rPr>
+          <w:rFonts w:cs="B Nazanin" w:hint="cs"/>
+          <w:sz w:val="40"/>
+          <w:szCs w:val="40"/>
+          <w:rtl/>
+          <w:lang w:bidi="fa-IR"/>
+        </w:rPr>
+        <w:t xml:space="preserve"> </w:t>
+      </w:r>
+    </w:p>
+    <w:p>
+      <w:pPr>
+        <w:bidi/>
+        <w:rPr>
+          <w:rFonts w:cs="B Nazanin" w:hint="cs"/>
+          <w:sz w:val="40"/>
+          <w:szCs w:val="40"/>
+          <w:lang w:bidi="fa-IR"/>
+        </w:rPr>
+      </w:pPr>
+    </w:p>
+    <w:p>
+      <w:pPr>
+        <w:bidi/>
+        <w:rPr>
+          <w:rFonts w:cs="B Nazanin"/>
+          <w:sz w:val="40"/>
+          <w:szCs w:val="40"/>
+          <w:lang w:bidi="fa-IR"/>
+        </w:rPr>
+      </w:pPr>
+      <w:r>
+        <w:rPr>
+          <w:rFonts w:cs="B Nazanin"/>
+          <w:sz w:val="40"/>
+          <w:szCs w:val="40"/>
+          <w:highlight w:val="green"/>
+          <w:lang w:bidi="fa-IR"/>
+        </w:rPr>
+        <w:t>e.target</w:t>
+      </w:r>
+      <w:r>
+        <w:rPr>
+          <w:rFonts w:cs="B Nazanin" w:hint="cs"/>
+          <w:sz w:val="40"/>
+          <w:szCs w:val="40"/>
+          <w:rtl/>
+          <w:lang w:bidi="fa-IR"/>
+        </w:rPr>
+        <w:t xml:space="preserve"> اشاره میکنه به المنتی که اون </w:t>
+      </w:r>
+      <w:r>
+        <w:rPr>
+          <w:rFonts w:cs="B Nazanin"/>
+          <w:sz w:val="40"/>
+          <w:szCs w:val="40"/>
+          <w:lang w:bidi="fa-IR"/>
+        </w:rPr>
+        <w:t>event</w:t>
+      </w:r>
+      <w:r>
+        <w:rPr>
+          <w:rFonts w:cs="B Nazanin" w:hint="cs"/>
+          <w:sz w:val="40"/>
+          <w:szCs w:val="40"/>
+          <w:rtl/>
+          <w:lang w:bidi="fa-IR"/>
+        </w:rPr>
+        <w:t xml:space="preserve"> رو </w:t>
+      </w:r>
+      <w:r>
+        <w:rPr>
+          <w:rFonts w:cs="B Nazanin"/>
+          <w:sz w:val="40"/>
+          <w:szCs w:val="40"/>
+          <w:lang w:bidi="fa-IR"/>
+        </w:rPr>
+        <w:t>Trigger</w:t>
+      </w:r>
+      <w:r>
+        <w:rPr>
+          <w:rFonts w:cs="B Nazanin" w:hint="cs"/>
+          <w:sz w:val="40"/>
+          <w:szCs w:val="40"/>
+          <w:rtl/>
+          <w:lang w:bidi="fa-IR"/>
+        </w:rPr>
+        <w:t xml:space="preserve"> میکنه.</w:t>
+      </w:r>
+      <w:r>
+        <w:rPr>
+          <w:rFonts w:cs="B Nazanin" w:hint="cs"/>
+          <w:sz w:val="40"/>
+          <w:szCs w:val="40"/>
+          <w:rtl/>
+          <w:lang w:bidi="fa-IR"/>
+        </w:rPr>
+        <w:t xml:space="preserve">(اون المنتی که اون </w:t>
+      </w:r>
+      <w:r>
+        <w:rPr>
+          <w:rFonts w:cs="B Nazanin"/>
+          <w:sz w:val="40"/>
+          <w:szCs w:val="40"/>
+          <w:lang w:bidi="fa-IR"/>
+        </w:rPr>
+        <w:t>event</w:t>
+      </w:r>
+      <w:r>
+        <w:rPr>
+          <w:rFonts w:cs="B Nazanin" w:hint="cs"/>
+          <w:sz w:val="40"/>
+          <w:szCs w:val="40"/>
+          <w:rtl/>
+          <w:lang w:bidi="fa-IR"/>
+        </w:rPr>
+        <w:t xml:space="preserve"> رو اجرا میکنه)</w:t>
+      </w:r>
     </w:p>
     <w:sectPr>
       <w:pgSz w:w="12240" w:h="15840"/>

</xml_diff>